<commit_message>
Incluído novo modelo de Classe, Dao e Telas do App
</commit_message>
<xml_diff>
--- a/Rascunho Completo Atualizado_João.docx
+++ b/Rascunho Completo Atualizado_João.docx
@@ -51,7 +51,7 @@
           <w:r>
             <w:fldChar w:fldCharType="separate"/>
           </w:r>
-          <w:hyperlink w:anchor="_Toc498457798" w:history="1">
+          <w:hyperlink w:anchor="_Toc498567678" w:history="1">
             <w:r>
               <w:rPr>
                 <w:rStyle w:val="Hyperlink"/>
@@ -89,7 +89,7 @@
               <w:rPr>
                 <w:webHidden/>
               </w:rPr>
-              <w:instrText xml:space="preserve"> PAGEREF _Toc498457798 \h </w:instrText>
+              <w:instrText xml:space="preserve"> PAGEREF _Toc498567678 \h </w:instrText>
             </w:r>
             <w:r>
               <w:rPr>
@@ -106,7 +106,7 @@
               <w:rPr>
                 <w:webHidden/>
               </w:rPr>
-              <w:t>4</w:t>
+              <w:t>5</w:t>
             </w:r>
             <w:r>
               <w:rPr>
@@ -126,7 +126,7 @@
               <w:lang w:eastAsia="pt-BR"/>
             </w:rPr>
           </w:pPr>
-          <w:hyperlink w:anchor="_Toc498457799" w:history="1">
+          <w:hyperlink w:anchor="_Toc498567679" w:history="1">
             <w:r>
               <w:rPr>
                 <w:rStyle w:val="Hyperlink"/>
@@ -164,7 +164,7 @@
               <w:rPr>
                 <w:webHidden/>
               </w:rPr>
-              <w:instrText xml:space="preserve"> PAGEREF _Toc498457799 \h </w:instrText>
+              <w:instrText xml:space="preserve"> PAGEREF _Toc498567679 \h </w:instrText>
             </w:r>
             <w:r>
               <w:rPr>
@@ -181,7 +181,7 @@
               <w:rPr>
                 <w:webHidden/>
               </w:rPr>
-              <w:t>4</w:t>
+              <w:t>5</w:t>
             </w:r>
             <w:r>
               <w:rPr>
@@ -201,7 +201,7 @@
               <w:lang w:eastAsia="pt-BR"/>
             </w:rPr>
           </w:pPr>
-          <w:hyperlink w:anchor="_Toc498457800" w:history="1">
+          <w:hyperlink w:anchor="_Toc498567680" w:history="1">
             <w:r>
               <w:rPr>
                 <w:rStyle w:val="Hyperlink"/>
@@ -239,7 +239,7 @@
               <w:rPr>
                 <w:webHidden/>
               </w:rPr>
-              <w:instrText xml:space="preserve"> PAGEREF _Toc498457800 \h </w:instrText>
+              <w:instrText xml:space="preserve"> PAGEREF _Toc498567680 \h </w:instrText>
             </w:r>
             <w:r>
               <w:rPr>
@@ -256,7 +256,7 @@
               <w:rPr>
                 <w:webHidden/>
               </w:rPr>
-              <w:t>4</w:t>
+              <w:t>5</w:t>
             </w:r>
             <w:r>
               <w:rPr>
@@ -276,7 +276,7 @@
               <w:lang w:eastAsia="pt-BR"/>
             </w:rPr>
           </w:pPr>
-          <w:hyperlink w:anchor="_Toc498457801" w:history="1">
+          <w:hyperlink w:anchor="_Toc498567681" w:history="1">
             <w:r>
               <w:rPr>
                 <w:rStyle w:val="Hyperlink"/>
@@ -314,7 +314,7 @@
               <w:rPr>
                 <w:webHidden/>
               </w:rPr>
-              <w:instrText xml:space="preserve"> PAGEREF _Toc498457801 \h </w:instrText>
+              <w:instrText xml:space="preserve"> PAGEREF _Toc498567681 \h </w:instrText>
             </w:r>
             <w:r>
               <w:rPr>
@@ -331,7 +331,7 @@
               <w:rPr>
                 <w:webHidden/>
               </w:rPr>
-              <w:t>5</w:t>
+              <w:t>6</w:t>
             </w:r>
             <w:r>
               <w:rPr>
@@ -351,7 +351,7 @@
               <w:lang w:eastAsia="pt-BR"/>
             </w:rPr>
           </w:pPr>
-          <w:hyperlink w:anchor="_Toc498457802" w:history="1">
+          <w:hyperlink w:anchor="_Toc498567682" w:history="1">
             <w:r>
               <w:rPr>
                 <w:rStyle w:val="Hyperlink"/>
@@ -389,7 +389,7 @@
               <w:rPr>
                 <w:webHidden/>
               </w:rPr>
-              <w:instrText xml:space="preserve"> PAGEREF _Toc498457802 \h </w:instrText>
+              <w:instrText xml:space="preserve"> PAGEREF _Toc498567682 \h </w:instrText>
             </w:r>
             <w:r>
               <w:rPr>
@@ -406,7 +406,7 @@
               <w:rPr>
                 <w:webHidden/>
               </w:rPr>
-              <w:t>5</w:t>
+              <w:t>6</w:t>
             </w:r>
             <w:r>
               <w:rPr>
@@ -426,7 +426,7 @@
               <w:lang w:eastAsia="pt-BR"/>
             </w:rPr>
           </w:pPr>
-          <w:hyperlink w:anchor="_Toc498457803" w:history="1">
+          <w:hyperlink w:anchor="_Toc498567683" w:history="1">
             <w:r>
               <w:rPr>
                 <w:rStyle w:val="Hyperlink"/>
@@ -464,7 +464,7 @@
               <w:rPr>
                 <w:webHidden/>
               </w:rPr>
-              <w:instrText xml:space="preserve"> PAGEREF _Toc498457803 \h </w:instrText>
+              <w:instrText xml:space="preserve"> PAGEREF _Toc498567683 \h </w:instrText>
             </w:r>
             <w:r>
               <w:rPr>
@@ -481,7 +481,7 @@
               <w:rPr>
                 <w:webHidden/>
               </w:rPr>
-              <w:t>6</w:t>
+              <w:t>7</w:t>
             </w:r>
             <w:r>
               <w:rPr>
@@ -501,7 +501,7 @@
               <w:lang w:eastAsia="pt-BR"/>
             </w:rPr>
           </w:pPr>
-          <w:hyperlink w:anchor="_Toc498457804" w:history="1">
+          <w:hyperlink w:anchor="_Toc498567684" w:history="1">
             <w:r>
               <w:rPr>
                 <w:rStyle w:val="Hyperlink"/>
@@ -539,7 +539,7 @@
               <w:rPr>
                 <w:webHidden/>
               </w:rPr>
-              <w:instrText xml:space="preserve"> PAGEREF _Toc498457804 \h </w:instrText>
+              <w:instrText xml:space="preserve"> PAGEREF _Toc498567684 \h </w:instrText>
             </w:r>
             <w:r>
               <w:rPr>
@@ -556,7 +556,7 @@
               <w:rPr>
                 <w:webHidden/>
               </w:rPr>
-              <w:t>7</w:t>
+              <w:t>8</w:t>
             </w:r>
             <w:r>
               <w:rPr>
@@ -576,7 +576,7 @@
               <w:lang w:eastAsia="pt-BR"/>
             </w:rPr>
           </w:pPr>
-          <w:hyperlink w:anchor="_Toc498457805" w:history="1">
+          <w:hyperlink w:anchor="_Toc498567685" w:history="1">
             <w:r>
               <w:rPr>
                 <w:rStyle w:val="Hyperlink"/>
@@ -619,7 +619,7 @@
                 <w:noProof/>
                 <w:webHidden/>
               </w:rPr>
-              <w:instrText xml:space="preserve"> PAGEREF _Toc498457805 \h </w:instrText>
+              <w:instrText xml:space="preserve"> PAGEREF _Toc498567685 \h </w:instrText>
             </w:r>
             <w:r>
               <w:rPr>
@@ -639,7 +639,7 @@
                 <w:noProof/>
                 <w:webHidden/>
               </w:rPr>
-              <w:t>7</w:t>
+              <w:t>8</w:t>
             </w:r>
             <w:r>
               <w:rPr>
@@ -660,7 +660,7 @@
               <w:lang w:eastAsia="pt-BR"/>
             </w:rPr>
           </w:pPr>
-          <w:hyperlink w:anchor="_Toc498457806" w:history="1">
+          <w:hyperlink w:anchor="_Toc498567686" w:history="1">
             <w:r>
               <w:rPr>
                 <w:rStyle w:val="Hyperlink"/>
@@ -703,7 +703,7 @@
                 <w:noProof/>
                 <w:webHidden/>
               </w:rPr>
-              <w:instrText xml:space="preserve"> PAGEREF _Toc498457806 \h </w:instrText>
+              <w:instrText xml:space="preserve"> PAGEREF _Toc498567686 \h </w:instrText>
             </w:r>
             <w:r>
               <w:rPr>
@@ -723,7 +723,7 @@
                 <w:noProof/>
                 <w:webHidden/>
               </w:rPr>
-              <w:t>7</w:t>
+              <w:t>8</w:t>
             </w:r>
             <w:r>
               <w:rPr>
@@ -744,7 +744,7 @@
               <w:lang w:eastAsia="pt-BR"/>
             </w:rPr>
           </w:pPr>
-          <w:hyperlink w:anchor="_Toc498457807" w:history="1">
+          <w:hyperlink w:anchor="_Toc498567687" w:history="1">
             <w:r>
               <w:rPr>
                 <w:rStyle w:val="Hyperlink"/>
@@ -787,7 +787,7 @@
                 <w:noProof/>
                 <w:webHidden/>
               </w:rPr>
-              <w:instrText xml:space="preserve"> PAGEREF _Toc498457807 \h </w:instrText>
+              <w:instrText xml:space="preserve"> PAGEREF _Toc498567687 \h </w:instrText>
             </w:r>
             <w:r>
               <w:rPr>
@@ -807,7 +807,7 @@
                 <w:noProof/>
                 <w:webHidden/>
               </w:rPr>
-              <w:t>7</w:t>
+              <w:t>8</w:t>
             </w:r>
             <w:r>
               <w:rPr>
@@ -828,7 +828,7 @@
               <w:lang w:eastAsia="pt-BR"/>
             </w:rPr>
           </w:pPr>
-          <w:hyperlink w:anchor="_Toc498457808" w:history="1">
+          <w:hyperlink w:anchor="_Toc498567688" w:history="1">
             <w:r>
               <w:rPr>
                 <w:rStyle w:val="Hyperlink"/>
@@ -871,7 +871,7 @@
                 <w:noProof/>
                 <w:webHidden/>
               </w:rPr>
-              <w:instrText xml:space="preserve"> PAGEREF _Toc498457808 \h </w:instrText>
+              <w:instrText xml:space="preserve"> PAGEREF _Toc498567688 \h </w:instrText>
             </w:r>
             <w:r>
               <w:rPr>
@@ -891,7 +891,7 @@
                 <w:noProof/>
                 <w:webHidden/>
               </w:rPr>
-              <w:t>7</w:t>
+              <w:t>8</w:t>
             </w:r>
             <w:r>
               <w:rPr>
@@ -912,7 +912,7 @@
               <w:lang w:eastAsia="pt-BR"/>
             </w:rPr>
           </w:pPr>
-          <w:hyperlink w:anchor="_Toc498457809" w:history="1">
+          <w:hyperlink w:anchor="_Toc498567689" w:history="1">
             <w:r>
               <w:rPr>
                 <w:rStyle w:val="Hyperlink"/>
@@ -951,7 +951,7 @@
               <w:rPr>
                 <w:webHidden/>
               </w:rPr>
-              <w:instrText xml:space="preserve"> PAGEREF _Toc498457809 \h </w:instrText>
+              <w:instrText xml:space="preserve"> PAGEREF _Toc498567689 \h </w:instrText>
             </w:r>
             <w:r>
               <w:rPr>
@@ -968,7 +968,7 @@
               <w:rPr>
                 <w:webHidden/>
               </w:rPr>
-              <w:t>8</w:t>
+              <w:t>9</w:t>
             </w:r>
             <w:r>
               <w:rPr>
@@ -988,7 +988,7 @@
               <w:lang w:eastAsia="pt-BR"/>
             </w:rPr>
           </w:pPr>
-          <w:hyperlink w:anchor="_Toc498457810" w:history="1">
+          <w:hyperlink w:anchor="_Toc498567690" w:history="1">
             <w:r>
               <w:rPr>
                 <w:rStyle w:val="Hyperlink"/>
@@ -1031,7 +1031,7 @@
                 <w:noProof/>
                 <w:webHidden/>
               </w:rPr>
-              <w:instrText xml:space="preserve"> PAGEREF _Toc498457810 \h </w:instrText>
+              <w:instrText xml:space="preserve"> PAGEREF _Toc498567690 \h </w:instrText>
             </w:r>
             <w:r>
               <w:rPr>
@@ -1051,7 +1051,7 @@
                 <w:noProof/>
                 <w:webHidden/>
               </w:rPr>
-              <w:t>8</w:t>
+              <w:t>9</w:t>
             </w:r>
             <w:r>
               <w:rPr>
@@ -1072,7 +1072,7 @@
               <w:lang w:eastAsia="pt-BR"/>
             </w:rPr>
           </w:pPr>
-          <w:hyperlink w:anchor="_Toc498457811" w:history="1">
+          <w:hyperlink w:anchor="_Toc498567691" w:history="1">
             <w:r>
               <w:rPr>
                 <w:rStyle w:val="Hyperlink"/>
@@ -1115,7 +1115,7 @@
                 <w:noProof/>
                 <w:webHidden/>
               </w:rPr>
-              <w:instrText xml:space="preserve"> PAGEREF _Toc498457811 \h </w:instrText>
+              <w:instrText xml:space="preserve"> PAGEREF _Toc498567691 \h </w:instrText>
             </w:r>
             <w:r>
               <w:rPr>
@@ -1135,7 +1135,7 @@
                 <w:noProof/>
                 <w:webHidden/>
               </w:rPr>
-              <w:t>9</w:t>
+              <w:t>10</w:t>
             </w:r>
             <w:r>
               <w:rPr>
@@ -1156,7 +1156,7 @@
               <w:lang w:eastAsia="pt-BR"/>
             </w:rPr>
           </w:pPr>
-          <w:hyperlink w:anchor="_Toc498457812" w:history="1">
+          <w:hyperlink w:anchor="_Toc498567692" w:history="1">
             <w:r>
               <w:rPr>
                 <w:rStyle w:val="Hyperlink"/>
@@ -1207,7 +1207,7 @@
                 <w:noProof/>
                 <w:webHidden/>
               </w:rPr>
-              <w:instrText xml:space="preserve"> PAGEREF _Toc498457812 \h </w:instrText>
+              <w:instrText xml:space="preserve"> PAGEREF _Toc498567692 \h </w:instrText>
             </w:r>
             <w:r>
               <w:rPr>
@@ -1227,7 +1227,7 @@
                 <w:noProof/>
                 <w:webHidden/>
               </w:rPr>
-              <w:t>9</w:t>
+              <w:t>10</w:t>
             </w:r>
             <w:r>
               <w:rPr>
@@ -1248,7 +1248,7 @@
               <w:lang w:eastAsia="pt-BR"/>
             </w:rPr>
           </w:pPr>
-          <w:hyperlink w:anchor="_Toc498457813" w:history="1">
+          <w:hyperlink w:anchor="_Toc498567693" w:history="1">
             <w:r>
               <w:rPr>
                 <w:rStyle w:val="Hyperlink"/>
@@ -1291,7 +1291,7 @@
                 <w:noProof/>
                 <w:webHidden/>
               </w:rPr>
-              <w:instrText xml:space="preserve"> PAGEREF _Toc498457813 \h </w:instrText>
+              <w:instrText xml:space="preserve"> PAGEREF _Toc498567693 \h </w:instrText>
             </w:r>
             <w:r>
               <w:rPr>
@@ -1311,7 +1311,7 @@
                 <w:noProof/>
                 <w:webHidden/>
               </w:rPr>
-              <w:t>9</w:t>
+              <w:t>10</w:t>
             </w:r>
             <w:r>
               <w:rPr>
@@ -1332,7 +1332,7 @@
               <w:lang w:eastAsia="pt-BR"/>
             </w:rPr>
           </w:pPr>
-          <w:hyperlink w:anchor="_Toc498457814" w:history="1">
+          <w:hyperlink w:anchor="_Toc498567694" w:history="1">
             <w:r>
               <w:rPr>
                 <w:rStyle w:val="Hyperlink"/>
@@ -1375,7 +1375,7 @@
                 <w:noProof/>
                 <w:webHidden/>
               </w:rPr>
-              <w:instrText xml:space="preserve"> PAGEREF _Toc498457814 \h </w:instrText>
+              <w:instrText xml:space="preserve"> PAGEREF _Toc498567694 \h </w:instrText>
             </w:r>
             <w:r>
               <w:rPr>
@@ -1395,7 +1395,7 @@
                 <w:noProof/>
                 <w:webHidden/>
               </w:rPr>
-              <w:t>9</w:t>
+              <w:t>10</w:t>
             </w:r>
             <w:r>
               <w:rPr>
@@ -1416,7 +1416,7 @@
               <w:lang w:eastAsia="pt-BR"/>
             </w:rPr>
           </w:pPr>
-          <w:hyperlink w:anchor="_Toc498457815" w:history="1">
+          <w:hyperlink w:anchor="_Toc498567695" w:history="1">
             <w:r>
               <w:rPr>
                 <w:rStyle w:val="Hyperlink"/>
@@ -1455,7 +1455,7 @@
               <w:rPr>
                 <w:webHidden/>
               </w:rPr>
-              <w:instrText xml:space="preserve"> PAGEREF _Toc498457815 \h </w:instrText>
+              <w:instrText xml:space="preserve"> PAGEREF _Toc498567695 \h </w:instrText>
             </w:r>
             <w:r>
               <w:rPr>
@@ -1472,7 +1472,7 @@
               <w:rPr>
                 <w:webHidden/>
               </w:rPr>
-              <w:t>10</w:t>
+              <w:t>11</w:t>
             </w:r>
             <w:r>
               <w:rPr>
@@ -1492,7 +1492,7 @@
               <w:lang w:eastAsia="pt-BR"/>
             </w:rPr>
           </w:pPr>
-          <w:hyperlink w:anchor="_Toc498457816" w:history="1">
+          <w:hyperlink w:anchor="_Toc498567696" w:history="1">
             <w:r>
               <w:rPr>
                 <w:rStyle w:val="Hyperlink"/>
@@ -1539,7 +1539,7 @@
                 <w:noProof/>
                 <w:webHidden/>
               </w:rPr>
-              <w:instrText xml:space="preserve"> PAGEREF _Toc498457816 \h </w:instrText>
+              <w:instrText xml:space="preserve"> PAGEREF _Toc498567696 \h </w:instrText>
             </w:r>
             <w:r>
               <w:rPr>
@@ -1559,7 +1559,7 @@
                 <w:noProof/>
                 <w:webHidden/>
               </w:rPr>
-              <w:t>10</w:t>
+              <w:t>11</w:t>
             </w:r>
             <w:r>
               <w:rPr>
@@ -1580,7 +1580,7 @@
               <w:lang w:eastAsia="pt-BR"/>
             </w:rPr>
           </w:pPr>
-          <w:hyperlink w:anchor="_Toc498457817" w:history="1">
+          <w:hyperlink w:anchor="_Toc498567697" w:history="1">
             <w:r>
               <w:rPr>
                 <w:rStyle w:val="Hyperlink"/>
@@ -1625,7 +1625,7 @@
                 <w:noProof/>
                 <w:webHidden/>
               </w:rPr>
-              <w:instrText xml:space="preserve"> PAGEREF _Toc498457817 \h </w:instrText>
+              <w:instrText xml:space="preserve"> PAGEREF _Toc498567697 \h </w:instrText>
             </w:r>
             <w:r>
               <w:rPr>
@@ -1645,7 +1645,7 @@
                 <w:noProof/>
                 <w:webHidden/>
               </w:rPr>
-              <w:t>10</w:t>
+              <w:t>11</w:t>
             </w:r>
             <w:r>
               <w:rPr>
@@ -1666,7 +1666,7 @@
               <w:lang w:eastAsia="pt-BR"/>
             </w:rPr>
           </w:pPr>
-          <w:hyperlink w:anchor="_Toc498457818" w:history="1">
+          <w:hyperlink w:anchor="_Toc498567698" w:history="1">
             <w:r>
               <w:rPr>
                 <w:rStyle w:val="Hyperlink"/>
@@ -1710,7 +1710,7 @@
                 <w:noProof/>
                 <w:webHidden/>
               </w:rPr>
-              <w:instrText xml:space="preserve"> PAGEREF _Toc498457818 \h </w:instrText>
+              <w:instrText xml:space="preserve"> PAGEREF _Toc498567698 \h </w:instrText>
             </w:r>
             <w:r>
               <w:rPr>
@@ -1730,7 +1730,7 @@
                 <w:noProof/>
                 <w:webHidden/>
               </w:rPr>
-              <w:t>11</w:t>
+              <w:t>12</w:t>
             </w:r>
             <w:r>
               <w:rPr>
@@ -1751,7 +1751,7 @@
               <w:lang w:eastAsia="pt-BR"/>
             </w:rPr>
           </w:pPr>
-          <w:hyperlink w:anchor="_Toc498457819" w:history="1">
+          <w:hyperlink w:anchor="_Toc498567699" w:history="1">
             <w:r>
               <w:rPr>
                 <w:rStyle w:val="Hyperlink"/>
@@ -1789,7 +1789,7 @@
               <w:rPr>
                 <w:webHidden/>
               </w:rPr>
-              <w:instrText xml:space="preserve"> PAGEREF _Toc498457819 \h </w:instrText>
+              <w:instrText xml:space="preserve"> PAGEREF _Toc498567699 \h </w:instrText>
             </w:r>
             <w:r>
               <w:rPr>
@@ -1806,7 +1806,7 @@
               <w:rPr>
                 <w:webHidden/>
               </w:rPr>
-              <w:t>12</w:t>
+              <w:t>13</w:t>
             </w:r>
             <w:r>
               <w:rPr>
@@ -1826,7 +1826,7 @@
               <w:lang w:eastAsia="pt-BR"/>
             </w:rPr>
           </w:pPr>
-          <w:hyperlink w:anchor="_Toc498457820" w:history="1">
+          <w:hyperlink w:anchor="_Toc498567700" w:history="1">
             <w:r>
               <w:rPr>
                 <w:rStyle w:val="Hyperlink"/>
@@ -1864,7 +1864,7 @@
               <w:rPr>
                 <w:webHidden/>
               </w:rPr>
-              <w:instrText xml:space="preserve"> PAGEREF _Toc498457820 \h </w:instrText>
+              <w:instrText xml:space="preserve"> PAGEREF _Toc498567700 \h </w:instrText>
             </w:r>
             <w:r>
               <w:rPr>
@@ -1881,7 +1881,7 @@
               <w:rPr>
                 <w:webHidden/>
               </w:rPr>
-              <w:t>12</w:t>
+              <w:t>13</w:t>
             </w:r>
             <w:r>
               <w:rPr>
@@ -1901,7 +1901,7 @@
               <w:lang w:eastAsia="pt-BR"/>
             </w:rPr>
           </w:pPr>
-          <w:hyperlink w:anchor="_Toc498457821" w:history="1">
+          <w:hyperlink w:anchor="_Toc498567701" w:history="1">
             <w:r>
               <w:rPr>
                 <w:rStyle w:val="Hyperlink"/>
@@ -1939,7 +1939,7 @@
               <w:rPr>
                 <w:webHidden/>
               </w:rPr>
-              <w:instrText xml:space="preserve"> PAGEREF _Toc498457821 \h </w:instrText>
+              <w:instrText xml:space="preserve"> PAGEREF _Toc498567701 \h </w:instrText>
             </w:r>
             <w:r>
               <w:rPr>
@@ -1956,7 +1956,7 @@
               <w:rPr>
                 <w:webHidden/>
               </w:rPr>
-              <w:t>13</w:t>
+              <w:t>14</w:t>
             </w:r>
             <w:r>
               <w:rPr>
@@ -1976,7 +1976,7 @@
               <w:lang w:eastAsia="pt-BR"/>
             </w:rPr>
           </w:pPr>
-          <w:hyperlink w:anchor="_Toc498457822" w:history="1">
+          <w:hyperlink w:anchor="_Toc498567702" w:history="1">
             <w:r>
               <w:rPr>
                 <w:rStyle w:val="Hyperlink"/>
@@ -2014,7 +2014,7 @@
               <w:rPr>
                 <w:webHidden/>
               </w:rPr>
-              <w:instrText xml:space="preserve"> PAGEREF _Toc498457822 \h </w:instrText>
+              <w:instrText xml:space="preserve"> PAGEREF _Toc498567702 \h </w:instrText>
             </w:r>
             <w:r>
               <w:rPr>
@@ -2031,7 +2031,7 @@
               <w:rPr>
                 <w:webHidden/>
               </w:rPr>
-              <w:t>14</w:t>
+              <w:t>15</w:t>
             </w:r>
             <w:r>
               <w:rPr>
@@ -2051,7 +2051,7 @@
               <w:lang w:eastAsia="pt-BR"/>
             </w:rPr>
           </w:pPr>
-          <w:hyperlink w:anchor="_Toc498457823" w:history="1">
+          <w:hyperlink w:anchor="_Toc498567703" w:history="1">
             <w:r>
               <w:rPr>
                 <w:rStyle w:val="Hyperlink"/>
@@ -2089,7 +2089,7 @@
               <w:rPr>
                 <w:webHidden/>
               </w:rPr>
-              <w:instrText xml:space="preserve"> PAGEREF _Toc498457823 \h </w:instrText>
+              <w:instrText xml:space="preserve"> PAGEREF _Toc498567703 \h </w:instrText>
             </w:r>
             <w:r>
               <w:rPr>
@@ -2106,7 +2106,7 @@
               <w:rPr>
                 <w:webHidden/>
               </w:rPr>
-              <w:t>14</w:t>
+              <w:t>15</w:t>
             </w:r>
             <w:r>
               <w:rPr>
@@ -2126,7 +2126,7 @@
               <w:lang w:eastAsia="pt-BR"/>
             </w:rPr>
           </w:pPr>
-          <w:hyperlink w:anchor="_Toc498457824" w:history="1">
+          <w:hyperlink w:anchor="_Toc498567704" w:history="1">
             <w:r>
               <w:rPr>
                 <w:rStyle w:val="Hyperlink"/>
@@ -2171,7 +2171,7 @@
                 <w:noProof/>
                 <w:webHidden/>
               </w:rPr>
-              <w:instrText xml:space="preserve"> PAGEREF _Toc498457824 \h </w:instrText>
+              <w:instrText xml:space="preserve"> PAGEREF _Toc498567704 \h </w:instrText>
             </w:r>
             <w:r>
               <w:rPr>
@@ -2191,7 +2191,7 @@
                 <w:noProof/>
                 <w:webHidden/>
               </w:rPr>
-              <w:t>15</w:t>
+              <w:t>16</w:t>
             </w:r>
             <w:r>
               <w:rPr>
@@ -2212,7 +2212,7 @@
               <w:lang w:eastAsia="pt-BR"/>
             </w:rPr>
           </w:pPr>
-          <w:hyperlink w:anchor="_Toc498457825" w:history="1">
+          <w:hyperlink w:anchor="_Toc498567705" w:history="1">
             <w:r>
               <w:rPr>
                 <w:rStyle w:val="Hyperlink"/>
@@ -2257,7 +2257,7 @@
                 <w:noProof/>
                 <w:webHidden/>
               </w:rPr>
-              <w:instrText xml:space="preserve"> PAGEREF _Toc498457825 \h </w:instrText>
+              <w:instrText xml:space="preserve"> PAGEREF _Toc498567705 \h </w:instrText>
             </w:r>
             <w:r>
               <w:rPr>
@@ -2277,7 +2277,7 @@
                 <w:noProof/>
                 <w:webHidden/>
               </w:rPr>
-              <w:t>15</w:t>
+              <w:t>16</w:t>
             </w:r>
             <w:r>
               <w:rPr>
@@ -2298,7 +2298,7 @@
               <w:lang w:eastAsia="pt-BR"/>
             </w:rPr>
           </w:pPr>
-          <w:hyperlink w:anchor="_Toc498457826" w:history="1">
+          <w:hyperlink w:anchor="_Toc498567706" w:history="1">
             <w:r>
               <w:rPr>
                 <w:rStyle w:val="Hyperlink"/>
@@ -2343,7 +2343,7 @@
                 <w:noProof/>
                 <w:webHidden/>
               </w:rPr>
-              <w:instrText xml:space="preserve"> PAGEREF _Toc498457826 \h </w:instrText>
+              <w:instrText xml:space="preserve"> PAGEREF _Toc498567706 \h </w:instrText>
             </w:r>
             <w:r>
               <w:rPr>
@@ -2363,7 +2363,7 @@
                 <w:noProof/>
                 <w:webHidden/>
               </w:rPr>
-              <w:t>16</w:t>
+              <w:t>17</w:t>
             </w:r>
             <w:r>
               <w:rPr>
@@ -2384,7 +2384,7 @@
               <w:lang w:eastAsia="pt-BR"/>
             </w:rPr>
           </w:pPr>
-          <w:hyperlink w:anchor="_Toc498457827" w:history="1">
+          <w:hyperlink w:anchor="_Toc498567707" w:history="1">
             <w:r>
               <w:rPr>
                 <w:rStyle w:val="Hyperlink"/>
@@ -2424,7 +2424,7 @@
               <w:rPr>
                 <w:webHidden/>
               </w:rPr>
-              <w:instrText xml:space="preserve"> PAGEREF _Toc498457827 \h </w:instrText>
+              <w:instrText xml:space="preserve"> PAGEREF _Toc498567707 \h </w:instrText>
             </w:r>
             <w:r>
               <w:rPr>
@@ -2441,7 +2441,7 @@
               <w:rPr>
                 <w:webHidden/>
               </w:rPr>
-              <w:t>16</w:t>
+              <w:t>17</w:t>
             </w:r>
             <w:r>
               <w:rPr>
@@ -2461,7 +2461,7 @@
               <w:lang w:eastAsia="pt-BR"/>
             </w:rPr>
           </w:pPr>
-          <w:hyperlink w:anchor="_Toc498457828" w:history="1">
+          <w:hyperlink w:anchor="_Toc498567708" w:history="1">
             <w:r>
               <w:rPr>
                 <w:rStyle w:val="Hyperlink"/>
@@ -2506,7 +2506,7 @@
                 <w:noProof/>
                 <w:webHidden/>
               </w:rPr>
-              <w:instrText xml:space="preserve"> PAGEREF _Toc498457828 \h </w:instrText>
+              <w:instrText xml:space="preserve"> PAGEREF _Toc498567708 \h </w:instrText>
             </w:r>
             <w:r>
               <w:rPr>
@@ -2526,7 +2526,7 @@
                 <w:noProof/>
                 <w:webHidden/>
               </w:rPr>
-              <w:t>16</w:t>
+              <w:t>17</w:t>
             </w:r>
             <w:r>
               <w:rPr>
@@ -2547,7 +2547,7 @@
               <w:lang w:eastAsia="pt-BR"/>
             </w:rPr>
           </w:pPr>
-          <w:hyperlink w:anchor="_Toc498457829" w:history="1">
+          <w:hyperlink w:anchor="_Toc498567709" w:history="1">
             <w:r>
               <w:rPr>
                 <w:rStyle w:val="Hyperlink"/>
@@ -2592,7 +2592,7 @@
                 <w:noProof/>
                 <w:webHidden/>
               </w:rPr>
-              <w:instrText xml:space="preserve"> PAGEREF _Toc498457829 \h </w:instrText>
+              <w:instrText xml:space="preserve"> PAGEREF _Toc498567709 \h </w:instrText>
             </w:r>
             <w:r>
               <w:rPr>
@@ -2612,7 +2612,7 @@
                 <w:noProof/>
                 <w:webHidden/>
               </w:rPr>
-              <w:t>17</w:t>
+              <w:t>18</w:t>
             </w:r>
             <w:r>
               <w:rPr>
@@ -2633,7 +2633,7 @@
               <w:lang w:eastAsia="pt-BR"/>
             </w:rPr>
           </w:pPr>
-          <w:hyperlink w:anchor="_Toc498457830" w:history="1">
+          <w:hyperlink w:anchor="_Toc498567710" w:history="1">
             <w:r>
               <w:rPr>
                 <w:rStyle w:val="Hyperlink"/>
@@ -2679,7 +2679,7 @@
               <w:rPr>
                 <w:webHidden/>
               </w:rPr>
-              <w:instrText xml:space="preserve"> PAGEREF _Toc498457830 \h </w:instrText>
+              <w:instrText xml:space="preserve"> PAGEREF _Toc498567710 \h </w:instrText>
             </w:r>
             <w:r>
               <w:rPr>
@@ -2696,7 +2696,7 @@
               <w:rPr>
                 <w:webHidden/>
               </w:rPr>
-              <w:t>18</w:t>
+              <w:t>19</w:t>
             </w:r>
             <w:r>
               <w:rPr>
@@ -2716,7 +2716,7 @@
               <w:lang w:eastAsia="pt-BR"/>
             </w:rPr>
           </w:pPr>
-          <w:hyperlink w:anchor="_Toc498457831" w:history="1">
+          <w:hyperlink w:anchor="_Toc498567711" w:history="1">
             <w:r>
               <w:rPr>
                 <w:rStyle w:val="Hyperlink"/>
@@ -2754,7 +2754,7 @@
               <w:rPr>
                 <w:webHidden/>
               </w:rPr>
-              <w:instrText xml:space="preserve"> PAGEREF _Toc498457831 \h </w:instrText>
+              <w:instrText xml:space="preserve"> PAGEREF _Toc498567711 \h </w:instrText>
             </w:r>
             <w:r>
               <w:rPr>
@@ -2771,7 +2771,7 @@
               <w:rPr>
                 <w:webHidden/>
               </w:rPr>
-              <w:t>19</w:t>
+              <w:t>20</w:t>
             </w:r>
             <w:r>
               <w:rPr>
@@ -2791,7 +2791,7 @@
               <w:lang w:eastAsia="pt-BR"/>
             </w:rPr>
           </w:pPr>
-          <w:hyperlink w:anchor="_Toc498457832" w:history="1">
+          <w:hyperlink w:anchor="_Toc498567712" w:history="1">
             <w:r>
               <w:rPr>
                 <w:rStyle w:val="Hyperlink"/>
@@ -2829,7 +2829,7 @@
               <w:rPr>
                 <w:webHidden/>
               </w:rPr>
-              <w:instrText xml:space="preserve"> PAGEREF _Toc498457832 \h </w:instrText>
+              <w:instrText xml:space="preserve"> PAGEREF _Toc498567712 \h </w:instrText>
             </w:r>
             <w:r>
               <w:rPr>
@@ -2846,7 +2846,7 @@
               <w:rPr>
                 <w:webHidden/>
               </w:rPr>
-              <w:t>21</w:t>
+              <w:t>22</w:t>
             </w:r>
             <w:r>
               <w:rPr>
@@ -2866,7 +2866,7 @@
               <w:lang w:eastAsia="pt-BR"/>
             </w:rPr>
           </w:pPr>
-          <w:hyperlink w:anchor="_Toc498457833" w:history="1">
+          <w:hyperlink w:anchor="_Toc498567713" w:history="1">
             <w:r>
               <w:rPr>
                 <w:rStyle w:val="Hyperlink"/>
@@ -2906,7 +2906,7 @@
               <w:rPr>
                 <w:webHidden/>
               </w:rPr>
-              <w:instrText xml:space="preserve"> PAGEREF _Toc498457833 \h </w:instrText>
+              <w:instrText xml:space="preserve"> PAGEREF _Toc498567713 \h </w:instrText>
             </w:r>
             <w:r>
               <w:rPr>
@@ -2923,7 +2923,7 @@
               <w:rPr>
                 <w:webHidden/>
               </w:rPr>
-              <w:t>21</w:t>
+              <w:t>22</w:t>
             </w:r>
             <w:r>
               <w:rPr>
@@ -2943,7 +2943,7 @@
               <w:lang w:eastAsia="pt-BR"/>
             </w:rPr>
           </w:pPr>
-          <w:hyperlink w:anchor="_Toc498457834" w:history="1">
+          <w:hyperlink w:anchor="_Toc498567714" w:history="1">
             <w:r>
               <w:rPr>
                 <w:rStyle w:val="Hyperlink"/>
@@ -2983,7 +2983,7 @@
               <w:rPr>
                 <w:webHidden/>
               </w:rPr>
-              <w:instrText xml:space="preserve"> PAGEREF _Toc498457834 \h </w:instrText>
+              <w:instrText xml:space="preserve"> PAGEREF _Toc498567714 \h </w:instrText>
             </w:r>
             <w:r>
               <w:rPr>
@@ -3000,7 +3000,7 @@
               <w:rPr>
                 <w:webHidden/>
               </w:rPr>
-              <w:t>22</w:t>
+              <w:t>23</w:t>
             </w:r>
             <w:r>
               <w:rPr>
@@ -3020,7 +3020,7 @@
               <w:lang w:eastAsia="pt-BR"/>
             </w:rPr>
           </w:pPr>
-          <w:hyperlink w:anchor="_Toc498457835" w:history="1">
+          <w:hyperlink w:anchor="_Toc498567715" w:history="1">
             <w:r>
               <w:rPr>
                 <w:rStyle w:val="Hyperlink"/>
@@ -3064,7 +3064,7 @@
                 <w:noProof/>
                 <w:webHidden/>
               </w:rPr>
-              <w:instrText xml:space="preserve"> PAGEREF _Toc498457835 \h </w:instrText>
+              <w:instrText xml:space="preserve"> PAGEREF _Toc498567715 \h </w:instrText>
             </w:r>
             <w:r>
               <w:rPr>
@@ -3084,7 +3084,7 @@
                 <w:noProof/>
                 <w:webHidden/>
               </w:rPr>
-              <w:t>23</w:t>
+              <w:t>24</w:t>
             </w:r>
             <w:r>
               <w:rPr>
@@ -3105,7 +3105,7 @@
               <w:lang w:eastAsia="pt-BR"/>
             </w:rPr>
           </w:pPr>
-          <w:hyperlink w:anchor="_Toc498457836" w:history="1">
+          <w:hyperlink w:anchor="_Toc498567716" w:history="1">
             <w:r>
               <w:rPr>
                 <w:rStyle w:val="Hyperlink"/>
@@ -3149,7 +3149,7 @@
                 <w:noProof/>
                 <w:webHidden/>
               </w:rPr>
-              <w:instrText xml:space="preserve"> PAGEREF _Toc498457836 \h </w:instrText>
+              <w:instrText xml:space="preserve"> PAGEREF _Toc498567716 \h </w:instrText>
             </w:r>
             <w:r>
               <w:rPr>
@@ -3169,7 +3169,7 @@
                 <w:noProof/>
                 <w:webHidden/>
               </w:rPr>
-              <w:t>23</w:t>
+              <w:t>24</w:t>
             </w:r>
             <w:r>
               <w:rPr>
@@ -3190,7 +3190,7 @@
               <w:lang w:eastAsia="pt-BR"/>
             </w:rPr>
           </w:pPr>
-          <w:hyperlink w:anchor="_Toc498457837" w:history="1">
+          <w:hyperlink w:anchor="_Toc498567717" w:history="1">
             <w:r>
               <w:rPr>
                 <w:rStyle w:val="Hyperlink"/>
@@ -3234,7 +3234,7 @@
                 <w:noProof/>
                 <w:webHidden/>
               </w:rPr>
-              <w:instrText xml:space="preserve"> PAGEREF _Toc498457837 \h </w:instrText>
+              <w:instrText xml:space="preserve"> PAGEREF _Toc498567717 \h </w:instrText>
             </w:r>
             <w:r>
               <w:rPr>
@@ -3254,7 +3254,7 @@
                 <w:noProof/>
                 <w:webHidden/>
               </w:rPr>
-              <w:t>23</w:t>
+              <w:t>24</w:t>
             </w:r>
             <w:r>
               <w:rPr>
@@ -3275,7 +3275,7 @@
               <w:lang w:eastAsia="pt-BR"/>
             </w:rPr>
           </w:pPr>
-          <w:hyperlink w:anchor="_Toc498457838" w:history="1">
+          <w:hyperlink w:anchor="_Toc498567718" w:history="1">
             <w:r>
               <w:rPr>
                 <w:rStyle w:val="Hyperlink"/>
@@ -3318,7 +3318,7 @@
                 <w:noProof/>
                 <w:webHidden/>
               </w:rPr>
-              <w:instrText xml:space="preserve"> PAGEREF _Toc498457838 \h </w:instrText>
+              <w:instrText xml:space="preserve"> PAGEREF _Toc498567718 \h </w:instrText>
             </w:r>
             <w:r>
               <w:rPr>
@@ -3338,7 +3338,7 @@
                 <w:noProof/>
                 <w:webHidden/>
               </w:rPr>
-              <w:t>23</w:t>
+              <w:t>24</w:t>
             </w:r>
             <w:r>
               <w:rPr>
@@ -3359,7 +3359,7 @@
               <w:lang w:eastAsia="pt-BR"/>
             </w:rPr>
           </w:pPr>
-          <w:hyperlink w:anchor="_Toc498457839" w:history="1">
+          <w:hyperlink w:anchor="_Toc498567719" w:history="1">
             <w:r>
               <w:rPr>
                 <w:rStyle w:val="Hyperlink"/>
@@ -3397,7 +3397,7 @@
               <w:rPr>
                 <w:webHidden/>
               </w:rPr>
-              <w:instrText xml:space="preserve"> PAGEREF _Toc498457839 \h </w:instrText>
+              <w:instrText xml:space="preserve"> PAGEREF _Toc498567719 \h </w:instrText>
             </w:r>
             <w:r>
               <w:rPr>
@@ -3414,7 +3414,7 @@
               <w:rPr>
                 <w:webHidden/>
               </w:rPr>
-              <w:t>23</w:t>
+              <w:t>24</w:t>
             </w:r>
             <w:r>
               <w:rPr>
@@ -3434,7 +3434,7 @@
               <w:lang w:eastAsia="pt-BR"/>
             </w:rPr>
           </w:pPr>
-          <w:hyperlink w:anchor="_Toc498457840" w:history="1">
+          <w:hyperlink w:anchor="_Toc498567720" w:history="1">
             <w:r>
               <w:rPr>
                 <w:rStyle w:val="Hyperlink"/>
@@ -3472,7 +3472,7 @@
               <w:rPr>
                 <w:webHidden/>
               </w:rPr>
-              <w:instrText xml:space="preserve"> PAGEREF _Toc498457840 \h </w:instrText>
+              <w:instrText xml:space="preserve"> PAGEREF _Toc498567720 \h </w:instrText>
             </w:r>
             <w:r>
               <w:rPr>
@@ -3489,7 +3489,7 @@
               <w:rPr>
                 <w:webHidden/>
               </w:rPr>
-              <w:t>24</w:t>
+              <w:t>25</w:t>
             </w:r>
             <w:r>
               <w:rPr>
@@ -3509,7 +3509,7 @@
               <w:lang w:eastAsia="pt-BR"/>
             </w:rPr>
           </w:pPr>
-          <w:hyperlink w:anchor="_Toc498457841" w:history="1">
+          <w:hyperlink w:anchor="_Toc498567721" w:history="1">
             <w:r>
               <w:rPr>
                 <w:rStyle w:val="Hyperlink"/>
@@ -3552,7 +3552,7 @@
                 <w:noProof/>
                 <w:webHidden/>
               </w:rPr>
-              <w:instrText xml:space="preserve"> PAGEREF _Toc498457841 \h </w:instrText>
+              <w:instrText xml:space="preserve"> PAGEREF _Toc498567721 \h </w:instrText>
             </w:r>
             <w:r>
               <w:rPr>
@@ -3572,7 +3572,7 @@
                 <w:noProof/>
                 <w:webHidden/>
               </w:rPr>
-              <w:t>24</w:t>
+              <w:t>25</w:t>
             </w:r>
             <w:r>
               <w:rPr>
@@ -3593,7 +3593,7 @@
               <w:lang w:eastAsia="pt-BR"/>
             </w:rPr>
           </w:pPr>
-          <w:hyperlink w:anchor="_Toc498457842" w:history="1">
+          <w:hyperlink w:anchor="_Toc498567722" w:history="1">
             <w:r>
               <w:rPr>
                 <w:rStyle w:val="Hyperlink"/>
@@ -3636,7 +3636,7 @@
                 <w:noProof/>
                 <w:webHidden/>
               </w:rPr>
-              <w:instrText xml:space="preserve"> PAGEREF _Toc498457842 \h </w:instrText>
+              <w:instrText xml:space="preserve"> PAGEREF _Toc498567722 \h </w:instrText>
             </w:r>
             <w:r>
               <w:rPr>
@@ -3656,7 +3656,7 @@
                 <w:noProof/>
                 <w:webHidden/>
               </w:rPr>
-              <w:t>25</w:t>
+              <w:t>26</w:t>
             </w:r>
             <w:r>
               <w:rPr>
@@ -3677,7 +3677,7 @@
               <w:lang w:eastAsia="pt-BR"/>
             </w:rPr>
           </w:pPr>
-          <w:hyperlink w:anchor="_Toc498457843" w:history="1">
+          <w:hyperlink w:anchor="_Toc498567723" w:history="1">
             <w:r>
               <w:rPr>
                 <w:rStyle w:val="Hyperlink"/>
@@ -3720,7 +3720,7 @@
                 <w:noProof/>
                 <w:webHidden/>
               </w:rPr>
-              <w:instrText xml:space="preserve"> PAGEREF _Toc498457843 \h </w:instrText>
+              <w:instrText xml:space="preserve"> PAGEREF _Toc498567723 \h </w:instrText>
             </w:r>
             <w:r>
               <w:rPr>
@@ -3740,7 +3740,7 @@
                 <w:noProof/>
                 <w:webHidden/>
               </w:rPr>
-              <w:t>25</w:t>
+              <w:t>26</w:t>
             </w:r>
             <w:r>
               <w:rPr>
@@ -3761,7 +3761,7 @@
               <w:lang w:eastAsia="pt-BR"/>
             </w:rPr>
           </w:pPr>
-          <w:hyperlink w:anchor="_Toc498457844" w:history="1">
+          <w:hyperlink w:anchor="_Toc498567724" w:history="1">
             <w:r>
               <w:rPr>
                 <w:rStyle w:val="Hyperlink"/>
@@ -3799,7 +3799,7 @@
               <w:rPr>
                 <w:webHidden/>
               </w:rPr>
-              <w:instrText xml:space="preserve"> PAGEREF _Toc498457844 \h </w:instrText>
+              <w:instrText xml:space="preserve"> PAGEREF _Toc498567724 \h </w:instrText>
             </w:r>
             <w:r>
               <w:rPr>
@@ -3816,7 +3816,7 @@
               <w:rPr>
                 <w:webHidden/>
               </w:rPr>
-              <w:t>26</w:t>
+              <w:t>27</w:t>
             </w:r>
             <w:r>
               <w:rPr>
@@ -3836,7 +3836,7 @@
               <w:lang w:eastAsia="pt-BR"/>
             </w:rPr>
           </w:pPr>
-          <w:hyperlink w:anchor="_Toc498457845" w:history="1">
+          <w:hyperlink w:anchor="_Toc498567725" w:history="1">
             <w:r>
               <w:rPr>
                 <w:rStyle w:val="Hyperlink"/>
@@ -3874,7 +3874,7 @@
               <w:rPr>
                 <w:webHidden/>
               </w:rPr>
-              <w:instrText xml:space="preserve"> PAGEREF _Toc498457845 \h </w:instrText>
+              <w:instrText xml:space="preserve"> PAGEREF _Toc498567725 \h </w:instrText>
             </w:r>
             <w:r>
               <w:rPr>
@@ -3891,7 +3891,7 @@
               <w:rPr>
                 <w:webHidden/>
               </w:rPr>
-              <w:t>26</w:t>
+              <w:t>27</w:t>
             </w:r>
             <w:r>
               <w:rPr>
@@ -3911,7 +3911,7 @@
               <w:lang w:eastAsia="pt-BR"/>
             </w:rPr>
           </w:pPr>
-          <w:hyperlink w:anchor="_Toc498457846" w:history="1">
+          <w:hyperlink w:anchor="_Toc498567726" w:history="1">
             <w:r>
               <w:rPr>
                 <w:rStyle w:val="Hyperlink"/>
@@ -3949,7 +3949,7 @@
               <w:rPr>
                 <w:webHidden/>
               </w:rPr>
-              <w:instrText xml:space="preserve"> PAGEREF _Toc498457846 \h </w:instrText>
+              <w:instrText xml:space="preserve"> PAGEREF _Toc498567726 \h </w:instrText>
             </w:r>
             <w:r>
               <w:rPr>
@@ -3966,7 +3966,7 @@
               <w:rPr>
                 <w:webHidden/>
               </w:rPr>
-              <w:t>27</w:t>
+              <w:t>28</w:t>
             </w:r>
             <w:r>
               <w:rPr>
@@ -3986,7 +3986,7 @@
               <w:lang w:eastAsia="pt-BR"/>
             </w:rPr>
           </w:pPr>
-          <w:hyperlink w:anchor="_Toc498457847" w:history="1">
+          <w:hyperlink w:anchor="_Toc498567727" w:history="1">
             <w:r>
               <w:rPr>
                 <w:rStyle w:val="Hyperlink"/>
@@ -4029,7 +4029,7 @@
                 <w:noProof/>
                 <w:webHidden/>
               </w:rPr>
-              <w:instrText xml:space="preserve"> PAGEREF _Toc498457847 \h </w:instrText>
+              <w:instrText xml:space="preserve"> PAGEREF _Toc498567727 \h </w:instrText>
             </w:r>
             <w:r>
               <w:rPr>
@@ -4049,7 +4049,7 @@
                 <w:noProof/>
                 <w:webHidden/>
               </w:rPr>
-              <w:t>27</w:t>
+              <w:t>28</w:t>
             </w:r>
             <w:r>
               <w:rPr>
@@ -4070,7 +4070,7 @@
               <w:lang w:eastAsia="pt-BR"/>
             </w:rPr>
           </w:pPr>
-          <w:hyperlink w:anchor="_Toc498457848" w:history="1">
+          <w:hyperlink w:anchor="_Toc498567728" w:history="1">
             <w:r>
               <w:rPr>
                 <w:rStyle w:val="Hyperlink"/>
@@ -4113,7 +4113,7 @@
                 <w:noProof/>
                 <w:webHidden/>
               </w:rPr>
-              <w:instrText xml:space="preserve"> PAGEREF _Toc498457848 \h </w:instrText>
+              <w:instrText xml:space="preserve"> PAGEREF _Toc498567728 \h </w:instrText>
             </w:r>
             <w:r>
               <w:rPr>
@@ -4133,7 +4133,7 @@
                 <w:noProof/>
                 <w:webHidden/>
               </w:rPr>
-              <w:t>28</w:t>
+              <w:t>29</w:t>
             </w:r>
             <w:r>
               <w:rPr>
@@ -4154,7 +4154,7 @@
               <w:lang w:eastAsia="pt-BR"/>
             </w:rPr>
           </w:pPr>
-          <w:hyperlink w:anchor="_Toc498457849" w:history="1">
+          <w:hyperlink w:anchor="_Toc498567729" w:history="1">
             <w:r>
               <w:rPr>
                 <w:rStyle w:val="Hyperlink"/>
@@ -4197,7 +4197,7 @@
                 <w:noProof/>
                 <w:webHidden/>
               </w:rPr>
-              <w:instrText xml:space="preserve"> PAGEREF _Toc498457849 \h </w:instrText>
+              <w:instrText xml:space="preserve"> PAGEREF _Toc498567729 \h </w:instrText>
             </w:r>
             <w:r>
               <w:rPr>
@@ -4217,7 +4217,7 @@
                 <w:noProof/>
                 <w:webHidden/>
               </w:rPr>
-              <w:t>28</w:t>
+              <w:t>29</w:t>
             </w:r>
             <w:r>
               <w:rPr>
@@ -4238,7 +4238,7 @@
               <w:lang w:eastAsia="pt-BR"/>
             </w:rPr>
           </w:pPr>
-          <w:hyperlink w:anchor="_Toc498457850" w:history="1">
+          <w:hyperlink w:anchor="_Toc498567730" w:history="1">
             <w:r>
               <w:rPr>
                 <w:rStyle w:val="Hyperlink"/>
@@ -4276,7 +4276,7 @@
               <w:rPr>
                 <w:webHidden/>
               </w:rPr>
-              <w:instrText xml:space="preserve"> PAGEREF _Toc498457850 \h </w:instrText>
+              <w:instrText xml:space="preserve"> PAGEREF _Toc498567730 \h </w:instrText>
             </w:r>
             <w:r>
               <w:rPr>
@@ -4293,7 +4293,7 @@
               <w:rPr>
                 <w:webHidden/>
               </w:rPr>
-              <w:t>29</w:t>
+              <w:t>30</w:t>
             </w:r>
             <w:r>
               <w:rPr>
@@ -4313,7 +4313,7 @@
               <w:lang w:eastAsia="pt-BR"/>
             </w:rPr>
           </w:pPr>
-          <w:hyperlink w:anchor="_Toc498457851" w:history="1">
+          <w:hyperlink w:anchor="_Toc498567731" w:history="1">
             <w:r>
               <w:rPr>
                 <w:rStyle w:val="Hyperlink"/>
@@ -4351,7 +4351,7 @@
               <w:rPr>
                 <w:webHidden/>
               </w:rPr>
-              <w:instrText xml:space="preserve"> PAGEREF _Toc498457851 \h </w:instrText>
+              <w:instrText xml:space="preserve"> PAGEREF _Toc498567731 \h </w:instrText>
             </w:r>
             <w:r>
               <w:rPr>
@@ -4368,7 +4368,7 @@
               <w:rPr>
                 <w:webHidden/>
               </w:rPr>
-              <w:t>30</w:t>
+              <w:t>31</w:t>
             </w:r>
             <w:r>
               <w:rPr>
@@ -4388,7 +4388,7 @@
               <w:lang w:eastAsia="pt-BR"/>
             </w:rPr>
           </w:pPr>
-          <w:hyperlink w:anchor="_Toc498457852" w:history="1">
+          <w:hyperlink w:anchor="_Toc498567732" w:history="1">
             <w:r>
               <w:rPr>
                 <w:rStyle w:val="Hyperlink"/>
@@ -4426,7 +4426,7 @@
               <w:rPr>
                 <w:webHidden/>
               </w:rPr>
-              <w:instrText xml:space="preserve"> PAGEREF _Toc498457852 \h </w:instrText>
+              <w:instrText xml:space="preserve"> PAGEREF _Toc498567732 \h </w:instrText>
             </w:r>
             <w:r>
               <w:rPr>
@@ -4443,7 +4443,7 @@
               <w:rPr>
                 <w:webHidden/>
               </w:rPr>
-              <w:t>31</w:t>
+              <w:t>32</w:t>
             </w:r>
             <w:r>
               <w:rPr>
@@ -4463,7 +4463,7 @@
               <w:lang w:eastAsia="pt-BR"/>
             </w:rPr>
           </w:pPr>
-          <w:hyperlink w:anchor="_Toc498457853" w:history="1">
+          <w:hyperlink w:anchor="_Toc498567733" w:history="1">
             <w:r>
               <w:rPr>
                 <w:rStyle w:val="Hyperlink"/>
@@ -4501,7 +4501,7 @@
               <w:rPr>
                 <w:webHidden/>
               </w:rPr>
-              <w:instrText xml:space="preserve"> PAGEREF _Toc498457853 \h </w:instrText>
+              <w:instrText xml:space="preserve"> PAGEREF _Toc498567733 \h </w:instrText>
             </w:r>
             <w:r>
               <w:rPr>
@@ -4518,10 +4518,600 @@
               <w:rPr>
                 <w:webHidden/>
               </w:rPr>
-              <w:t>31</w:t>
-            </w:r>
-            <w:r>
-              <w:rPr>
+              <w:t>33</w:t>
+            </w:r>
+            <w:r>
+              <w:rPr>
+                <w:webHidden/>
+              </w:rPr>
+              <w:fldChar w:fldCharType="end"/>
+            </w:r>
+          </w:hyperlink>
+        </w:p>
+        <w:p>
+          <w:pPr>
+            <w:pStyle w:val="Sumrio3"/>
+            <w:rPr>
+              <w:rFonts w:asciiTheme="minorHAnsi" w:eastAsiaTheme="minorEastAsia" w:hAnsiTheme="minorHAnsi"/>
+              <w:noProof/>
+              <w:sz w:val="22"/>
+              <w:lang w:eastAsia="pt-BR"/>
+            </w:rPr>
+          </w:pPr>
+          <w:hyperlink w:anchor="_Toc498567734" w:history="1">
+            <w:r>
+              <w:rPr>
+                <w:rStyle w:val="Hyperlink"/>
+                <w:noProof/>
+                <w:lang w:eastAsia="pt-BR"/>
+              </w:rPr>
+              <w:t>7.6.1</w:t>
+            </w:r>
+            <w:r>
+              <w:rPr>
+                <w:rFonts w:asciiTheme="minorHAnsi" w:eastAsiaTheme="minorEastAsia" w:hAnsiTheme="minorHAnsi"/>
+                <w:noProof/>
+                <w:sz w:val="22"/>
+                <w:lang w:eastAsia="pt-BR"/>
+              </w:rPr>
+              <w:tab/>
+            </w:r>
+            <w:r>
+              <w:rPr>
+                <w:rStyle w:val="Hyperlink"/>
+                <w:noProof/>
+                <w:lang w:eastAsia="pt-BR"/>
+              </w:rPr>
+              <w:t>Tela de Abertura</w:t>
+            </w:r>
+            <w:r>
+              <w:rPr>
+                <w:noProof/>
+                <w:webHidden/>
+              </w:rPr>
+              <w:tab/>
+            </w:r>
+            <w:r>
+              <w:rPr>
+                <w:noProof/>
+                <w:webHidden/>
+              </w:rPr>
+              <w:fldChar w:fldCharType="begin"/>
+            </w:r>
+            <w:r>
+              <w:rPr>
+                <w:noProof/>
+                <w:webHidden/>
+              </w:rPr>
+              <w:instrText xml:space="preserve"> PAGEREF _Toc498567734 \h </w:instrText>
+            </w:r>
+            <w:r>
+              <w:rPr>
+                <w:noProof/>
+                <w:webHidden/>
+              </w:rPr>
+            </w:r>
+            <w:r>
+              <w:rPr>
+                <w:noProof/>
+                <w:webHidden/>
+              </w:rPr>
+              <w:fldChar w:fldCharType="separate"/>
+            </w:r>
+            <w:r>
+              <w:rPr>
+                <w:noProof/>
+                <w:webHidden/>
+              </w:rPr>
+              <w:t>33</w:t>
+            </w:r>
+            <w:r>
+              <w:rPr>
+                <w:noProof/>
+                <w:webHidden/>
+              </w:rPr>
+              <w:fldChar w:fldCharType="end"/>
+            </w:r>
+          </w:hyperlink>
+        </w:p>
+        <w:p>
+          <w:pPr>
+            <w:pStyle w:val="Sumrio3"/>
+            <w:rPr>
+              <w:rFonts w:asciiTheme="minorHAnsi" w:eastAsiaTheme="minorEastAsia" w:hAnsiTheme="minorHAnsi"/>
+              <w:noProof/>
+              <w:sz w:val="22"/>
+              <w:lang w:eastAsia="pt-BR"/>
+            </w:rPr>
+          </w:pPr>
+          <w:hyperlink w:anchor="_Toc498567735" w:history="1">
+            <w:r>
+              <w:rPr>
+                <w:rStyle w:val="Hyperlink"/>
+                <w:noProof/>
+              </w:rPr>
+              <w:t>7.6.2</w:t>
+            </w:r>
+            <w:r>
+              <w:rPr>
+                <w:rFonts w:asciiTheme="minorHAnsi" w:eastAsiaTheme="minorEastAsia" w:hAnsiTheme="minorHAnsi"/>
+                <w:noProof/>
+                <w:sz w:val="22"/>
+                <w:lang w:eastAsia="pt-BR"/>
+              </w:rPr>
+              <w:tab/>
+            </w:r>
+            <w:r>
+              <w:rPr>
+                <w:rStyle w:val="Hyperlink"/>
+                <w:noProof/>
+              </w:rPr>
+              <w:t>Tela Inicial</w:t>
+            </w:r>
+            <w:r>
+              <w:rPr>
+                <w:noProof/>
+                <w:webHidden/>
+              </w:rPr>
+              <w:tab/>
+            </w:r>
+            <w:r>
+              <w:rPr>
+                <w:noProof/>
+                <w:webHidden/>
+              </w:rPr>
+              <w:fldChar w:fldCharType="begin"/>
+            </w:r>
+            <w:r>
+              <w:rPr>
+                <w:noProof/>
+                <w:webHidden/>
+              </w:rPr>
+              <w:instrText xml:space="preserve"> PAGEREF _Toc498567735 \h </w:instrText>
+            </w:r>
+            <w:r>
+              <w:rPr>
+                <w:noProof/>
+                <w:webHidden/>
+              </w:rPr>
+            </w:r>
+            <w:r>
+              <w:rPr>
+                <w:noProof/>
+                <w:webHidden/>
+              </w:rPr>
+              <w:fldChar w:fldCharType="separate"/>
+            </w:r>
+            <w:r>
+              <w:rPr>
+                <w:noProof/>
+                <w:webHidden/>
+              </w:rPr>
+              <w:t>34</w:t>
+            </w:r>
+            <w:r>
+              <w:rPr>
+                <w:noProof/>
+                <w:webHidden/>
+              </w:rPr>
+              <w:fldChar w:fldCharType="end"/>
+            </w:r>
+          </w:hyperlink>
+        </w:p>
+        <w:p>
+          <w:pPr>
+            <w:pStyle w:val="Sumrio3"/>
+            <w:rPr>
+              <w:rFonts w:asciiTheme="minorHAnsi" w:eastAsiaTheme="minorEastAsia" w:hAnsiTheme="minorHAnsi"/>
+              <w:noProof/>
+              <w:sz w:val="22"/>
+              <w:lang w:eastAsia="pt-BR"/>
+            </w:rPr>
+          </w:pPr>
+          <w:hyperlink w:anchor="_Toc498567736" w:history="1">
+            <w:r>
+              <w:rPr>
+                <w:rStyle w:val="Hyperlink"/>
+                <w:noProof/>
+              </w:rPr>
+              <w:t>7.6.3</w:t>
+            </w:r>
+            <w:r>
+              <w:rPr>
+                <w:rFonts w:asciiTheme="minorHAnsi" w:eastAsiaTheme="minorEastAsia" w:hAnsiTheme="minorHAnsi"/>
+                <w:noProof/>
+                <w:sz w:val="22"/>
+                <w:lang w:eastAsia="pt-BR"/>
+              </w:rPr>
+              <w:tab/>
+            </w:r>
+            <w:r>
+              <w:rPr>
+                <w:rStyle w:val="Hyperlink"/>
+                <w:noProof/>
+              </w:rPr>
+              <w:t>Tela de Registro/Cadastro de Usuário</w:t>
+            </w:r>
+            <w:r>
+              <w:rPr>
+                <w:noProof/>
+                <w:webHidden/>
+              </w:rPr>
+              <w:tab/>
+            </w:r>
+            <w:r>
+              <w:rPr>
+                <w:noProof/>
+                <w:webHidden/>
+              </w:rPr>
+              <w:fldChar w:fldCharType="begin"/>
+            </w:r>
+            <w:r>
+              <w:rPr>
+                <w:noProof/>
+                <w:webHidden/>
+              </w:rPr>
+              <w:instrText xml:space="preserve"> PAGEREF _Toc498567736 \h </w:instrText>
+            </w:r>
+            <w:r>
+              <w:rPr>
+                <w:noProof/>
+                <w:webHidden/>
+              </w:rPr>
+            </w:r>
+            <w:r>
+              <w:rPr>
+                <w:noProof/>
+                <w:webHidden/>
+              </w:rPr>
+              <w:fldChar w:fldCharType="separate"/>
+            </w:r>
+            <w:r>
+              <w:rPr>
+                <w:noProof/>
+                <w:webHidden/>
+              </w:rPr>
+              <w:t>34</w:t>
+            </w:r>
+            <w:r>
+              <w:rPr>
+                <w:noProof/>
+                <w:webHidden/>
+              </w:rPr>
+              <w:fldChar w:fldCharType="end"/>
+            </w:r>
+          </w:hyperlink>
+        </w:p>
+        <w:p>
+          <w:pPr>
+            <w:pStyle w:val="Sumrio3"/>
+            <w:rPr>
+              <w:rFonts w:asciiTheme="minorHAnsi" w:eastAsiaTheme="minorEastAsia" w:hAnsiTheme="minorHAnsi"/>
+              <w:noProof/>
+              <w:sz w:val="22"/>
+              <w:lang w:eastAsia="pt-BR"/>
+            </w:rPr>
+          </w:pPr>
+          <w:hyperlink w:anchor="_Toc498567737" w:history="1">
+            <w:r>
+              <w:rPr>
+                <w:rStyle w:val="Hyperlink"/>
+                <w:noProof/>
+              </w:rPr>
+              <w:t>7.6.4</w:t>
+            </w:r>
+            <w:r>
+              <w:rPr>
+                <w:rFonts w:asciiTheme="minorHAnsi" w:eastAsiaTheme="minorEastAsia" w:hAnsiTheme="minorHAnsi"/>
+                <w:noProof/>
+                <w:sz w:val="22"/>
+                <w:lang w:eastAsia="pt-BR"/>
+              </w:rPr>
+              <w:tab/>
+            </w:r>
+            <w:r>
+              <w:rPr>
+                <w:rStyle w:val="Hyperlink"/>
+                <w:noProof/>
+              </w:rPr>
+              <w:t>Tela de Registro/Cadastro Prestador de Serviço</w:t>
+            </w:r>
+            <w:r>
+              <w:rPr>
+                <w:noProof/>
+                <w:webHidden/>
+              </w:rPr>
+              <w:tab/>
+            </w:r>
+            <w:r>
+              <w:rPr>
+                <w:noProof/>
+                <w:webHidden/>
+              </w:rPr>
+              <w:fldChar w:fldCharType="begin"/>
+            </w:r>
+            <w:r>
+              <w:rPr>
+                <w:noProof/>
+                <w:webHidden/>
+              </w:rPr>
+              <w:instrText xml:space="preserve"> PAGEREF _Toc498567737 \h </w:instrText>
+            </w:r>
+            <w:r>
+              <w:rPr>
+                <w:noProof/>
+                <w:webHidden/>
+              </w:rPr>
+            </w:r>
+            <w:r>
+              <w:rPr>
+                <w:noProof/>
+                <w:webHidden/>
+              </w:rPr>
+              <w:fldChar w:fldCharType="separate"/>
+            </w:r>
+            <w:r>
+              <w:rPr>
+                <w:noProof/>
+                <w:webHidden/>
+              </w:rPr>
+              <w:t>35</w:t>
+            </w:r>
+            <w:r>
+              <w:rPr>
+                <w:noProof/>
+                <w:webHidden/>
+              </w:rPr>
+              <w:fldChar w:fldCharType="end"/>
+            </w:r>
+          </w:hyperlink>
+        </w:p>
+        <w:p>
+          <w:pPr>
+            <w:pStyle w:val="Sumrio3"/>
+            <w:rPr>
+              <w:rFonts w:asciiTheme="minorHAnsi" w:eastAsiaTheme="minorEastAsia" w:hAnsiTheme="minorHAnsi"/>
+              <w:noProof/>
+              <w:sz w:val="22"/>
+              <w:lang w:eastAsia="pt-BR"/>
+            </w:rPr>
+          </w:pPr>
+          <w:hyperlink w:anchor="_Toc498567738" w:history="1">
+            <w:r>
+              <w:rPr>
+                <w:rStyle w:val="Hyperlink"/>
+                <w:noProof/>
+              </w:rPr>
+              <w:t>7.6.5</w:t>
+            </w:r>
+            <w:r>
+              <w:rPr>
+                <w:rFonts w:asciiTheme="minorHAnsi" w:eastAsiaTheme="minorEastAsia" w:hAnsiTheme="minorHAnsi"/>
+                <w:noProof/>
+                <w:sz w:val="22"/>
+                <w:lang w:eastAsia="pt-BR"/>
+              </w:rPr>
+              <w:tab/>
+            </w:r>
+            <w:r>
+              <w:rPr>
+                <w:rStyle w:val="Hyperlink"/>
+                <w:noProof/>
+              </w:rPr>
+              <w:t>Tela de Login</w:t>
+            </w:r>
+            <w:r>
+              <w:rPr>
+                <w:noProof/>
+                <w:webHidden/>
+              </w:rPr>
+              <w:tab/>
+            </w:r>
+            <w:r>
+              <w:rPr>
+                <w:noProof/>
+                <w:webHidden/>
+              </w:rPr>
+              <w:fldChar w:fldCharType="begin"/>
+            </w:r>
+            <w:r>
+              <w:rPr>
+                <w:noProof/>
+                <w:webHidden/>
+              </w:rPr>
+              <w:instrText xml:space="preserve"> PAGEREF _Toc498567738 \h </w:instrText>
+            </w:r>
+            <w:r>
+              <w:rPr>
+                <w:noProof/>
+                <w:webHidden/>
+              </w:rPr>
+            </w:r>
+            <w:r>
+              <w:rPr>
+                <w:noProof/>
+                <w:webHidden/>
+              </w:rPr>
+              <w:fldChar w:fldCharType="separate"/>
+            </w:r>
+            <w:r>
+              <w:rPr>
+                <w:noProof/>
+                <w:webHidden/>
+              </w:rPr>
+              <w:t>36</w:t>
+            </w:r>
+            <w:r>
+              <w:rPr>
+                <w:noProof/>
+                <w:webHidden/>
+              </w:rPr>
+              <w:fldChar w:fldCharType="end"/>
+            </w:r>
+          </w:hyperlink>
+        </w:p>
+        <w:p>
+          <w:pPr>
+            <w:pStyle w:val="Sumrio3"/>
+            <w:rPr>
+              <w:rFonts w:asciiTheme="minorHAnsi" w:eastAsiaTheme="minorEastAsia" w:hAnsiTheme="minorHAnsi"/>
+              <w:noProof/>
+              <w:sz w:val="22"/>
+              <w:lang w:eastAsia="pt-BR"/>
+            </w:rPr>
+          </w:pPr>
+          <w:hyperlink w:anchor="_Toc498567739" w:history="1">
+            <w:r>
+              <w:rPr>
+                <w:rStyle w:val="Hyperlink"/>
+                <w:noProof/>
+              </w:rPr>
+              <w:t>7.6.6</w:t>
+            </w:r>
+            <w:r>
+              <w:rPr>
+                <w:rFonts w:asciiTheme="minorHAnsi" w:eastAsiaTheme="minorEastAsia" w:hAnsiTheme="minorHAnsi"/>
+                <w:noProof/>
+                <w:sz w:val="22"/>
+                <w:lang w:eastAsia="pt-BR"/>
+              </w:rPr>
+              <w:tab/>
+            </w:r>
+            <w:r>
+              <w:rPr>
+                <w:rStyle w:val="Hyperlink"/>
+                <w:noProof/>
+              </w:rPr>
+              <w:t>Tela de Resultados</w:t>
+            </w:r>
+            <w:r>
+              <w:rPr>
+                <w:noProof/>
+                <w:webHidden/>
+              </w:rPr>
+              <w:tab/>
+            </w:r>
+            <w:r>
+              <w:rPr>
+                <w:noProof/>
+                <w:webHidden/>
+              </w:rPr>
+              <w:fldChar w:fldCharType="begin"/>
+            </w:r>
+            <w:r>
+              <w:rPr>
+                <w:noProof/>
+                <w:webHidden/>
+              </w:rPr>
+              <w:instrText xml:space="preserve"> PAGEREF _Toc498567739 \h </w:instrText>
+            </w:r>
+            <w:r>
+              <w:rPr>
+                <w:noProof/>
+                <w:webHidden/>
+              </w:rPr>
+            </w:r>
+            <w:r>
+              <w:rPr>
+                <w:noProof/>
+                <w:webHidden/>
+              </w:rPr>
+              <w:fldChar w:fldCharType="separate"/>
+            </w:r>
+            <w:r>
+              <w:rPr>
+                <w:noProof/>
+                <w:webHidden/>
+              </w:rPr>
+              <w:t>36</w:t>
+            </w:r>
+            <w:r>
+              <w:rPr>
+                <w:noProof/>
+                <w:webHidden/>
+              </w:rPr>
+              <w:fldChar w:fldCharType="end"/>
+            </w:r>
+          </w:hyperlink>
+        </w:p>
+        <w:p>
+          <w:pPr>
+            <w:pStyle w:val="Sumrio3"/>
+            <w:rPr>
+              <w:rFonts w:asciiTheme="minorHAnsi" w:eastAsiaTheme="minorEastAsia" w:hAnsiTheme="minorHAnsi"/>
+              <w:noProof/>
+              <w:sz w:val="22"/>
+              <w:lang w:eastAsia="pt-BR"/>
+            </w:rPr>
+          </w:pPr>
+          <w:hyperlink w:anchor="_Toc498567740" w:history="1">
+            <w:r>
+              <w:rPr>
+                <w:rStyle w:val="Hyperlink"/>
+                <w:noProof/>
+              </w:rPr>
+              <w:t>7.6.7</w:t>
+            </w:r>
+            <w:r>
+              <w:rPr>
+                <w:rFonts w:asciiTheme="minorHAnsi" w:eastAsiaTheme="minorEastAsia" w:hAnsiTheme="minorHAnsi"/>
+                <w:noProof/>
+                <w:sz w:val="22"/>
+                <w:lang w:eastAsia="pt-BR"/>
+              </w:rPr>
+              <w:tab/>
+            </w:r>
+            <w:r>
+              <w:rPr>
+                <w:rStyle w:val="Hyperlink"/>
+                <w:noProof/>
+              </w:rPr>
+              <w:t>Tela do Mapa</w:t>
+            </w:r>
+            <w:r>
+              <w:rPr>
+                <w:noProof/>
+                <w:webHidden/>
+              </w:rPr>
+              <w:tab/>
+            </w:r>
+            <w:r>
+              <w:rPr>
+                <w:noProof/>
+                <w:webHidden/>
+              </w:rPr>
+              <w:fldChar w:fldCharType="begin"/>
+            </w:r>
+            <w:r>
+              <w:rPr>
+                <w:noProof/>
+                <w:webHidden/>
+              </w:rPr>
+              <w:instrText xml:space="preserve"> PAGEREF _Toc498567740 \h </w:instrText>
+            </w:r>
+            <w:r>
+              <w:rPr>
+                <w:noProof/>
+                <w:webHidden/>
+              </w:rPr>
+            </w:r>
+            <w:r>
+              <w:rPr>
+                <w:noProof/>
+                <w:webHidden/>
+              </w:rPr>
+              <w:fldChar w:fldCharType="separate"/>
+            </w:r>
+            <w:r>
+              <w:rPr>
+                <w:noProof/>
+                <w:webHidden/>
+              </w:rPr>
+              <w:t>37</w:t>
+            </w:r>
+            <w:r>
+              <w:rPr>
+                <w:noProof/>
                 <w:webHidden/>
               </w:rPr>
               <w:fldChar w:fldCharType="end"/>
@@ -4538,7 +5128,7 @@
               <w:lang w:eastAsia="pt-BR"/>
             </w:rPr>
           </w:pPr>
-          <w:hyperlink w:anchor="_Toc498457854" w:history="1">
+          <w:hyperlink w:anchor="_Toc498567741" w:history="1">
             <w:r>
               <w:rPr>
                 <w:rStyle w:val="Hyperlink"/>
@@ -4576,7 +5166,7 @@
               <w:rPr>
                 <w:webHidden/>
               </w:rPr>
-              <w:instrText xml:space="preserve"> PAGEREF _Toc498457854 \h </w:instrText>
+              <w:instrText xml:space="preserve"> PAGEREF _Toc498567741 \h </w:instrText>
             </w:r>
             <w:r>
               <w:rPr>
@@ -4593,7 +5183,7 @@
               <w:rPr>
                 <w:webHidden/>
               </w:rPr>
-              <w:t>31</w:t>
+              <w:t>38</w:t>
             </w:r>
             <w:r>
               <w:rPr>
@@ -4613,11 +5203,26 @@
               <w:lang w:eastAsia="pt-BR"/>
             </w:rPr>
           </w:pPr>
-          <w:hyperlink w:anchor="_Toc498457855" w:history="1">
+          <w:hyperlink w:anchor="_Toc498567742" w:history="1">
             <w:r>
               <w:rPr>
                 <w:rStyle w:val="Hyperlink"/>
               </w:rPr>
+              <w:t>9</w:t>
+            </w:r>
+            <w:r>
+              <w:rPr>
+                <w:rFonts w:asciiTheme="minorHAnsi" w:eastAsiaTheme="minorEastAsia" w:hAnsiTheme="minorHAnsi"/>
+                <w:b w:val="0"/>
+                <w:sz w:val="22"/>
+                <w:lang w:eastAsia="pt-BR"/>
+              </w:rPr>
+              <w:tab/>
+            </w:r>
+            <w:r>
+              <w:rPr>
+                <w:rStyle w:val="Hyperlink"/>
+              </w:rPr>
               <w:t>Bibliografia</w:t>
             </w:r>
             <w:r>
@@ -4636,7 +5241,7 @@
               <w:rPr>
                 <w:webHidden/>
               </w:rPr>
-              <w:instrText xml:space="preserve"> PAGEREF _Toc498457855 \h </w:instrText>
+              <w:instrText xml:space="preserve"> PAGEREF _Toc498567742 \h </w:instrText>
             </w:r>
             <w:r>
               <w:rPr>
@@ -4653,7 +5258,7 @@
               <w:rPr>
                 <w:webHidden/>
               </w:rPr>
-              <w:t>33</w:t>
+              <w:t>39</w:t>
             </w:r>
             <w:r>
               <w:rPr>
@@ -4696,7 +5301,7 @@
       <w:pPr>
         <w:pStyle w:val="Ttulo1"/>
       </w:pPr>
-      <w:bookmarkStart w:id="0" w:name="_Toc498457798"/>
+      <w:bookmarkStart w:id="0" w:name="_Toc498567678"/>
       <w:r>
         <w:lastRenderedPageBreak/>
         <w:t>INTRODUÇÃO</w:t>
@@ -4712,7 +5317,7 @@
       <w:pPr>
         <w:pStyle w:val="Ttulo2"/>
       </w:pPr>
-      <w:bookmarkStart w:id="1" w:name="_Toc498457799"/>
+      <w:bookmarkStart w:id="1" w:name="_Toc498567679"/>
       <w:r>
         <w:t>Contexto</w:t>
       </w:r>
@@ -4730,7 +5335,7 @@
       <w:pPr>
         <w:pStyle w:val="Ttulo2"/>
       </w:pPr>
-      <w:bookmarkStart w:id="2" w:name="_Toc498457800"/>
+      <w:bookmarkStart w:id="2" w:name="_Toc498567680"/>
       <w:r>
         <w:t>Objetivo</w:t>
       </w:r>
@@ -4769,7 +5374,7 @@
       <w:pPr>
         <w:pStyle w:val="Ttulo2"/>
       </w:pPr>
-      <w:bookmarkStart w:id="3" w:name="_Toc498457801"/>
+      <w:bookmarkStart w:id="3" w:name="_Toc498567681"/>
       <w:r>
         <w:lastRenderedPageBreak/>
         <w:t>Justificativa</w:t>
@@ -4794,7 +5399,7 @@
       <w:pPr>
         <w:pStyle w:val="Ttulo2"/>
       </w:pPr>
-      <w:bookmarkStart w:id="4" w:name="_Toc498457802"/>
+      <w:bookmarkStart w:id="4" w:name="_Toc498567682"/>
       <w:r>
         <w:t>Estrutura do trabalho</w:t>
       </w:r>
@@ -4964,7 +5569,7 @@
       <w:pPr>
         <w:pStyle w:val="Ttulo1"/>
       </w:pPr>
-      <w:bookmarkStart w:id="5" w:name="_Toc498457803"/>
+      <w:bookmarkStart w:id="5" w:name="_Toc498567683"/>
       <w:r>
         <w:rPr>
           <w:caps w:val="0"/>
@@ -5170,7 +5775,7 @@
       <w:pPr>
         <w:pStyle w:val="Ttulo2"/>
       </w:pPr>
-      <w:bookmarkStart w:id="6" w:name="_Toc498457804"/>
+      <w:bookmarkStart w:id="6" w:name="_Toc498567684"/>
       <w:r>
         <w:lastRenderedPageBreak/>
         <w:t>Modelos de implantação</w:t>
@@ -5197,7 +5802,7 @@
       <w:pPr>
         <w:pStyle w:val="Ttulo3"/>
       </w:pPr>
-      <w:bookmarkStart w:id="7" w:name="_Toc498457805"/>
+      <w:bookmarkStart w:id="7" w:name="_Toc498567685"/>
       <w:r>
         <w:t>Nuvem Pública</w:t>
       </w:r>
@@ -5222,7 +5827,7 @@
       <w:pPr>
         <w:pStyle w:val="Ttulo3"/>
       </w:pPr>
-      <w:bookmarkStart w:id="8" w:name="_Toc498457806"/>
+      <w:bookmarkStart w:id="8" w:name="_Toc498567686"/>
       <w:r>
         <w:t>Nuvem Privada</w:t>
       </w:r>
@@ -5248,7 +5853,7 @@
       <w:pPr>
         <w:pStyle w:val="Ttulo3"/>
       </w:pPr>
-      <w:bookmarkStart w:id="9" w:name="_Toc498457807"/>
+      <w:bookmarkStart w:id="9" w:name="_Toc498567687"/>
       <w:r>
         <w:t>Nuvem Comunitária</w:t>
       </w:r>
@@ -5284,7 +5889,7 @@
       <w:pPr>
         <w:pStyle w:val="Ttulo3"/>
       </w:pPr>
-      <w:bookmarkStart w:id="10" w:name="_Toc498457808"/>
+      <w:bookmarkStart w:id="10" w:name="_Toc498567688"/>
       <w:r>
         <w:t>Nuvem Híbrida</w:t>
       </w:r>
@@ -5498,7 +6103,7 @@
           <w:rFonts w:ascii="Times New Roman" w:hAnsi="Times New Roman" w:cs="Times New Roman"/>
         </w:rPr>
       </w:pPr>
-      <w:bookmarkStart w:id="11" w:name="_Toc498457809"/>
+      <w:bookmarkStart w:id="11" w:name="_Toc498567689"/>
       <w:r>
         <w:t>Características</w:t>
       </w:r>
@@ -5552,7 +6157,7 @@
       <w:pPr>
         <w:pStyle w:val="Ttulo3"/>
       </w:pPr>
-      <w:bookmarkStart w:id="12" w:name="_Toc498457810"/>
+      <w:bookmarkStart w:id="12" w:name="_Toc498567690"/>
       <w:r>
         <w:t>Auto-Serviço Sob Demanda</w:t>
       </w:r>
@@ -5641,7 +6246,7 @@
       <w:pPr>
         <w:pStyle w:val="Ttulo3"/>
       </w:pPr>
-      <w:bookmarkStart w:id="13" w:name="_Toc498457811"/>
+      <w:bookmarkStart w:id="13" w:name="_Toc498567691"/>
       <w:r>
         <w:lastRenderedPageBreak/>
         <w:t>Elasticidade Rápida</w:t>
@@ -5706,7 +6311,7 @@
       <w:pPr>
         <w:pStyle w:val="Ttulo3"/>
       </w:pPr>
-      <w:bookmarkStart w:id="14" w:name="_Toc498457812"/>
+      <w:bookmarkStart w:id="14" w:name="_Toc498567692"/>
       <w:r>
         <w:rPr>
           <w:i/>
@@ -5830,7 +6435,7 @@
       <w:pPr>
         <w:pStyle w:val="Ttulo3"/>
       </w:pPr>
-      <w:bookmarkStart w:id="15" w:name="_Toc498457813"/>
+      <w:bookmarkStart w:id="15" w:name="_Toc498567693"/>
       <w:r>
         <w:t>Mobilidade</w:t>
       </w:r>
@@ -5944,7 +6549,7 @@
       <w:pPr>
         <w:pStyle w:val="Ttulo3"/>
       </w:pPr>
-      <w:bookmarkStart w:id="16" w:name="_Toc498457814"/>
+      <w:bookmarkStart w:id="16" w:name="_Toc498567694"/>
       <w:r>
         <w:t>Monitoramento</w:t>
       </w:r>
@@ -5999,7 +6604,7 @@
           <w:rFonts w:ascii="Times New Roman" w:hAnsi="Times New Roman" w:cs="Times New Roman"/>
         </w:rPr>
       </w:pPr>
-      <w:bookmarkStart w:id="17" w:name="_Toc498457815"/>
+      <w:bookmarkStart w:id="17" w:name="_Toc498567695"/>
       <w:r>
         <w:lastRenderedPageBreak/>
         <w:t>Modelos de serviços</w:t>
@@ -6092,7 +6697,7 @@
           <w:lang w:val="en-US"/>
         </w:rPr>
       </w:pPr>
-      <w:bookmarkStart w:id="18" w:name="_Toc498457816"/>
+      <w:bookmarkStart w:id="18" w:name="_Toc498567696"/>
       <w:r>
         <w:rPr>
           <w:i/>
@@ -6310,7 +6915,7 @@
           <w:i/>
         </w:rPr>
       </w:pPr>
-      <w:bookmarkStart w:id="19" w:name="_Toc498457817"/>
+      <w:bookmarkStart w:id="19" w:name="_Toc498567697"/>
       <w:r>
         <w:rPr>
           <w:i/>
@@ -6461,7 +7066,7 @@
       <w:pPr>
         <w:pStyle w:val="Ttulo3"/>
       </w:pPr>
-      <w:bookmarkStart w:id="20" w:name="_Toc498457818"/>
+      <w:bookmarkStart w:id="20" w:name="_Toc498567698"/>
       <w:r>
         <w:rPr>
           <w:i/>
@@ -6722,7 +7327,7 @@
       <w:pPr>
         <w:pStyle w:val="Ttulo1"/>
       </w:pPr>
-      <w:bookmarkStart w:id="21" w:name="_Toc498457819"/>
+      <w:bookmarkStart w:id="21" w:name="_Toc498567699"/>
       <w:r>
         <w:rPr>
           <w:caps w:val="0"/>
@@ -6978,7 +7583,7 @@
         <w:pStyle w:val="Ttulo2"/>
       </w:pPr>
       <w:bookmarkStart w:id="22" w:name="_Toc494200639"/>
-      <w:bookmarkStart w:id="23" w:name="_Toc498457820"/>
+      <w:bookmarkStart w:id="23" w:name="_Toc498567700"/>
       <w:r>
         <w:t>Uso comercial</w:t>
       </w:r>
@@ -7060,7 +7665,7 @@
         <w:pStyle w:val="Ttulo2"/>
       </w:pPr>
       <w:bookmarkStart w:id="24" w:name="_Toc494200640"/>
-      <w:bookmarkStart w:id="25" w:name="_Toc498457821"/>
+      <w:bookmarkStart w:id="25" w:name="_Toc498567701"/>
       <w:r>
         <w:lastRenderedPageBreak/>
         <w:t>Serviços</w:t>
@@ -7642,7 +8247,7 @@
         <w:pStyle w:val="Ttulo1"/>
         <w:ind w:left="360" w:hanging="360"/>
       </w:pPr>
-      <w:bookmarkStart w:id="27" w:name="_Toc498457822"/>
+      <w:bookmarkStart w:id="27" w:name="_Toc498567702"/>
       <w:r>
         <w:rPr>
           <w:caps w:val="0"/>
@@ -7840,7 +8445,7 @@
         <w:pStyle w:val="Ttulo2"/>
       </w:pPr>
       <w:bookmarkStart w:id="28" w:name="_Toc491222641"/>
-      <w:bookmarkStart w:id="29" w:name="_Toc498457823"/>
+      <w:bookmarkStart w:id="29" w:name="_Toc498567703"/>
       <w:r>
         <w:t xml:space="preserve">Sistemas </w:t>
       </w:r>
@@ -8180,7 +8785,7 @@
         </w:rPr>
       </w:pPr>
       <w:bookmarkStart w:id="30" w:name="_Toc491222642"/>
-      <w:bookmarkStart w:id="31" w:name="_Toc498457824"/>
+      <w:bookmarkStart w:id="31" w:name="_Toc498567704"/>
       <w:r>
         <w:rPr>
           <w:i/>
@@ -8369,7 +8974,7 @@
         </w:rPr>
       </w:pPr>
       <w:bookmarkStart w:id="32" w:name="_Toc491222645"/>
-      <w:bookmarkStart w:id="33" w:name="_Toc498457825"/>
+      <w:bookmarkStart w:id="33" w:name="_Toc498567705"/>
       <w:r>
         <w:rPr>
           <w:i/>
@@ -8558,7 +9163,7 @@
           <w:i/>
         </w:rPr>
       </w:pPr>
-      <w:bookmarkStart w:id="35" w:name="_Toc498457826"/>
+      <w:bookmarkStart w:id="35" w:name="_Toc498567706"/>
       <w:r>
         <w:rPr>
           <w:i/>
@@ -8848,7 +9453,7 @@
           <w:i/>
         </w:rPr>
       </w:pPr>
-      <w:bookmarkStart w:id="37" w:name="_Toc498457827"/>
+      <w:bookmarkStart w:id="37" w:name="_Toc498567707"/>
       <w:r>
         <w:rPr>
           <w:i/>
@@ -8914,7 +9519,7 @@
           <w:i/>
         </w:rPr>
       </w:pPr>
-      <w:bookmarkStart w:id="38" w:name="_Toc498457828"/>
+      <w:bookmarkStart w:id="38" w:name="_Toc498567708"/>
       <w:r>
         <w:rPr>
           <w:i/>
@@ -9227,7 +9832,7 @@
           <w:i/>
         </w:rPr>
       </w:pPr>
-      <w:bookmarkStart w:id="39" w:name="_Toc498457829"/>
+      <w:bookmarkStart w:id="39" w:name="_Toc498567709"/>
       <w:r>
         <w:rPr>
           <w:i/>
@@ -9512,7 +10117,7 @@
           <w:i/>
         </w:rPr>
       </w:pPr>
-      <w:bookmarkStart w:id="41" w:name="_Toc498457830"/>
+      <w:bookmarkStart w:id="41" w:name="_Toc498567710"/>
       <w:r>
         <w:t xml:space="preserve">Desenvolvimento </w:t>
       </w:r>
@@ -9924,7 +10529,7 @@
       <w:pPr>
         <w:pStyle w:val="Ttulo1"/>
       </w:pPr>
-      <w:bookmarkStart w:id="42" w:name="_Toc498457831"/>
+      <w:bookmarkStart w:id="42" w:name="_Toc498567711"/>
       <w:r>
         <w:lastRenderedPageBreak/>
         <w:t>Xamarin</w:t>
@@ -10699,7 +11304,7 @@
       <w:pPr>
         <w:pStyle w:val="Ttulo2"/>
       </w:pPr>
-      <w:bookmarkStart w:id="43" w:name="_Toc498457832"/>
+      <w:bookmarkStart w:id="43" w:name="_Toc498567712"/>
       <w:r>
         <w:t>Xamarin.Android</w:t>
       </w:r>
@@ -10776,7 +11381,7 @@
           <w:szCs w:val="24"/>
         </w:rPr>
       </w:pPr>
-      <w:bookmarkStart w:id="44" w:name="_Toc498457833"/>
+      <w:bookmarkStart w:id="44" w:name="_Toc498567713"/>
       <w:r>
         <w:rPr>
           <w:rFonts w:cs="Arial"/>
@@ -10891,7 +11496,7 @@
           <w:szCs w:val="24"/>
         </w:rPr>
       </w:pPr>
-      <w:bookmarkStart w:id="45" w:name="_Toc498457834"/>
+      <w:bookmarkStart w:id="45" w:name="_Toc498567714"/>
       <w:r>
         <w:rPr>
           <w:rFonts w:cs="Arial"/>
@@ -11180,7 +11785,7 @@
           <w:szCs w:val="24"/>
         </w:rPr>
       </w:pPr>
-      <w:bookmarkStart w:id="46" w:name="_Toc498457835"/>
+      <w:bookmarkStart w:id="46" w:name="_Toc498567715"/>
       <w:r>
         <w:t>View</w:t>
       </w:r>
@@ -11217,7 +11822,7 @@
           <w:szCs w:val="24"/>
         </w:rPr>
       </w:pPr>
-      <w:bookmarkStart w:id="47" w:name="_Toc498457836"/>
+      <w:bookmarkStart w:id="47" w:name="_Toc498567716"/>
       <w:r>
         <w:t>Page</w:t>
       </w:r>
@@ -11252,7 +11857,7 @@
           <w:szCs w:val="24"/>
         </w:rPr>
       </w:pPr>
-      <w:bookmarkStart w:id="48" w:name="_Toc498457837"/>
+      <w:bookmarkStart w:id="48" w:name="_Toc498567717"/>
       <w:r>
         <w:t>Layout</w:t>
       </w:r>
@@ -11270,7 +11875,7 @@
       <w:pPr>
         <w:pStyle w:val="Ttulo3"/>
       </w:pPr>
-      <w:bookmarkStart w:id="49" w:name="_Toc498457838"/>
+      <w:bookmarkStart w:id="49" w:name="_Toc498567718"/>
       <w:r>
         <w:t>Cell</w:t>
       </w:r>
@@ -11290,7 +11895,7 @@
       <w:pPr>
         <w:pStyle w:val="Ttulo1"/>
       </w:pPr>
-      <w:bookmarkStart w:id="50" w:name="_Toc498457839"/>
+      <w:bookmarkStart w:id="50" w:name="_Toc498567719"/>
       <w:r>
         <w:t>Padrão MVVM</w:t>
       </w:r>
@@ -11327,7 +11932,14 @@
           <w:szCs w:val="24"/>
         </w:rPr>
         <w:tab/>
-        <w:t xml:space="preserve">O MVVC procura separar as responsabilidades de uma aplicação em diferentes camadas, desacoplando interface, lógica de apresentação e dados. As classes de negócio e serviços externos, como acesso a banco de dados, são separados dos componentes View, responsáveis pela interação com o usuário. Não </w:t>
+        <w:t>O MVVM</w:t>
+      </w:r>
+      <w:r>
+        <w:rPr>
+          <w:rFonts w:cs="Arial"/>
+          <w:szCs w:val="24"/>
+        </w:rPr>
+        <w:t xml:space="preserve"> procura separar as responsabilidades de uma aplicação em diferentes camadas, desacoplando interface, lógica de apresentação e dados. As classes de negócio e serviços externos, como acesso a banco de dados, são separados dos componentes View, responsáveis pela interação com o usuário. Não </w:t>
       </w:r>
       <w:r>
         <w:rPr>
@@ -11556,7 +12168,7 @@
       <w:pPr>
         <w:pStyle w:val="Ttulo2"/>
       </w:pPr>
-      <w:bookmarkStart w:id="51" w:name="_Toc498457840"/>
+      <w:bookmarkStart w:id="51" w:name="_Toc498567720"/>
       <w:r>
         <w:t>Responsabilidades e Características</w:t>
       </w:r>
@@ -11566,7 +12178,7 @@
       <w:pPr>
         <w:pStyle w:val="Ttulo3"/>
       </w:pPr>
-      <w:bookmarkStart w:id="52" w:name="_Toc498457841"/>
+      <w:bookmarkStart w:id="52" w:name="_Toc498567721"/>
       <w:r>
         <w:t>View</w:t>
       </w:r>
@@ -11641,7 +12253,7 @@
       <w:pPr>
         <w:pStyle w:val="Ttulo3"/>
       </w:pPr>
-      <w:bookmarkStart w:id="53" w:name="_Toc498457842"/>
+      <w:bookmarkStart w:id="53" w:name="_Toc498567722"/>
       <w:r>
         <w:t>Model</w:t>
       </w:r>
@@ -11667,7 +12279,7 @@
       <w:pPr>
         <w:pStyle w:val="Ttulo3"/>
       </w:pPr>
-      <w:bookmarkStart w:id="54" w:name="_Toc498457843"/>
+      <w:bookmarkStart w:id="54" w:name="_Toc498567723"/>
       <w:r>
         <w:t>ViewModel</w:t>
       </w:r>
@@ -11700,7 +12312,21 @@
           <w:rFonts w:cs="Arial"/>
           <w:szCs w:val="24"/>
         </w:rPr>
-        <w:t>apresenta um exemplo de interação ViewModel com as outras camadas do padrão MVVC.</w:t>
+        <w:t xml:space="preserve">apresenta um exemplo de interação ViewModel com </w:t>
+      </w:r>
+      <w:r>
+        <w:rPr>
+          <w:rFonts w:cs="Arial"/>
+          <w:szCs w:val="24"/>
+        </w:rPr>
+        <w:t>as outras camadas do padrão MVVM</w:t>
+      </w:r>
+      <w:r>
+        <w:rPr>
+          <w:rFonts w:cs="Arial"/>
+          <w:szCs w:val="24"/>
+        </w:rPr>
+        <w:t>.</w:t>
       </w:r>
     </w:p>
     <w:p>
@@ -11828,7 +12454,14 @@
           <w:b w:val="0"/>
           <w:color w:val="000000" w:themeColor="text1"/>
         </w:rPr>
-        <w:t xml:space="preserve"> Interação entre camadas MVVC </w:t>
+        <w:t xml:space="preserve"> Interação entre camadas MVVM</w:t>
+      </w:r>
+      <w:r>
+        <w:rPr>
+          <w:b w:val="0"/>
+          <w:color w:val="000000" w:themeColor="text1"/>
+        </w:rPr>
+        <w:t xml:space="preserve"> </w:t>
       </w:r>
     </w:p>
     <w:p>
@@ -11867,7 +12500,7 @@
       <w:pPr>
         <w:pStyle w:val="Ttulo1"/>
       </w:pPr>
-      <w:bookmarkStart w:id="55" w:name="_Toc498457844"/>
+      <w:bookmarkStart w:id="55" w:name="_Toc498567724"/>
       <w:r>
         <w:lastRenderedPageBreak/>
         <w:t>SONAR DE SERVIÇOS</w:t>
@@ -11886,7 +12519,7 @@
       <w:pPr>
         <w:pStyle w:val="Ttulo2"/>
       </w:pPr>
-      <w:bookmarkStart w:id="56" w:name="_Toc498457845"/>
+      <w:bookmarkStart w:id="56" w:name="_Toc498567725"/>
       <w:r>
         <w:t>Mini mundo do projeto</w:t>
       </w:r>
@@ -12019,7 +12652,7 @@
       <w:pPr>
         <w:pStyle w:val="Ttulo2"/>
       </w:pPr>
-      <w:bookmarkStart w:id="57" w:name="_Toc498457846"/>
+      <w:bookmarkStart w:id="57" w:name="_Toc498567726"/>
       <w:r>
         <w:t>Levantamento</w:t>
       </w:r>
@@ -12045,14 +12678,26 @@
         <w:rPr>
           <w:lang w:eastAsia="pt-BR"/>
         </w:rPr>
-        <w:t>de requisitos do sistema contará com requisitos funcionais, requisitos não funcionais e regras de negócios, demonstrados a seguir.</w:t>
+        <w:t>de requisitos do sistema con</w:t>
+      </w:r>
+      <w:r>
+        <w:rPr>
+          <w:lang w:eastAsia="pt-BR"/>
+        </w:rPr>
+        <w:t xml:space="preserve">tará com requisitos funcionais, </w:t>
+      </w:r>
+      <w:r>
+        <w:rPr>
+          <w:lang w:eastAsia="pt-BR"/>
+        </w:rPr>
+        <w:t>requisitos não funcionais e regras de negócios, demonstrados a seguir.</w:t>
       </w:r>
     </w:p>
     <w:p>
       <w:pPr>
         <w:pStyle w:val="Ttulo3"/>
       </w:pPr>
-      <w:bookmarkStart w:id="58" w:name="_Toc498457847"/>
+      <w:bookmarkStart w:id="58" w:name="_Toc498567727"/>
       <w:r>
         <w:t>Requisitos Funcionais</w:t>
       </w:r>
@@ -12252,7 +12897,7 @@
       <w:pPr>
         <w:pStyle w:val="Ttulo3"/>
       </w:pPr>
-      <w:bookmarkStart w:id="59" w:name="_Toc498457848"/>
+      <w:bookmarkStart w:id="59" w:name="_Toc498567728"/>
       <w:r>
         <w:t>Requisitos não Funcionais</w:t>
       </w:r>
@@ -12270,7 +12915,13 @@
         <w:rPr>
           <w:i/>
         </w:rPr>
-        <w:t xml:space="preserve">Microsoftr® </w:t>
+        <w:t>Microsoft</w:t>
+      </w:r>
+      <w:r>
+        <w:rPr>
+          <w:i/>
+        </w:rPr>
+        <w:t xml:space="preserve">® </w:t>
       </w:r>
       <w:r>
         <w:rPr>
@@ -12300,7 +12951,13 @@
         <w:rPr>
           <w:i/>
         </w:rPr>
-        <w:t xml:space="preserve">Microsoftr® </w:t>
+        <w:t>Microsoft</w:t>
+      </w:r>
+      <w:r>
+        <w:rPr>
+          <w:i/>
+        </w:rPr>
+        <w:t xml:space="preserve">® </w:t>
       </w:r>
       <w:r>
         <w:rPr>
@@ -12451,7 +13108,7 @@
       <w:pPr>
         <w:pStyle w:val="Ttulo3"/>
       </w:pPr>
-      <w:bookmarkStart w:id="60" w:name="_Toc498457849"/>
+      <w:bookmarkStart w:id="60" w:name="_Toc498567729"/>
       <w:r>
         <w:t>Regras de Negócio</w:t>
       </w:r>
@@ -12692,7 +13349,7 @@
           </wp:anchor>
         </w:drawing>
       </w:r>
-      <w:bookmarkStart w:id="61" w:name="_Toc498457850"/>
+      <w:bookmarkStart w:id="61" w:name="_Toc498567730"/>
       <w:r>
         <w:t>Modelo de Casos de U</w:t>
       </w:r>
@@ -12718,7 +13375,19 @@
         <w:rPr>
           <w:lang w:eastAsia="pt-BR"/>
         </w:rPr>
-        <w:t>São descritos na figura 11, os atores que desempenham a realização de todo o uso</w:t>
+        <w:tab/>
+      </w:r>
+      <w:r>
+        <w:rPr>
+          <w:lang w:eastAsia="pt-BR"/>
+        </w:rPr>
+        <w:t>São descritos na figura 17</w:t>
+      </w:r>
+      <w:r>
+        <w:rPr>
+          <w:lang w:eastAsia="pt-BR"/>
+        </w:rPr>
+        <w:t>, os atores que desempenham a realização de todo o uso</w:t>
       </w:r>
       <w:r>
         <w:rPr>
@@ -12848,23 +13517,31 @@
           </v:shape>
         </w:pict>
       </w:r>
+      <w:bookmarkStart w:id="62" w:name="_Toc498567731"/>
+      <w:r>
+        <w:t xml:space="preserve">Modelo de </w:t>
+      </w:r>
+      <w:r>
+        <w:t>Classes</w:t>
+      </w:r>
+      <w:bookmarkEnd w:id="62"/>
+    </w:p>
+    <w:p>
+      <w:pPr>
+        <w:rPr>
+          <w:lang w:eastAsia="pt-BR"/>
+        </w:rPr>
+      </w:pPr>
       <w:r>
         <w:rPr>
           <w:noProof/>
+          <w:lang w:eastAsia="pt-BR"/>
         </w:rPr>
         <w:drawing>
-          <wp:anchor distT="0" distB="0" distL="114300" distR="114300" simplePos="0" relativeHeight="251666432" behindDoc="1" locked="0" layoutInCell="1" allowOverlap="1">
-            <wp:simplePos x="0" y="0"/>
-            <wp:positionH relativeFrom="column">
-              <wp:posOffset>634365</wp:posOffset>
-            </wp:positionH>
-            <wp:positionV relativeFrom="paragraph">
-              <wp:posOffset>689610</wp:posOffset>
-            </wp:positionV>
-            <wp:extent cx="4519930" cy="3905250"/>
+          <wp:inline distT="0" distB="0" distL="0" distR="0">
+            <wp:extent cx="5760085" cy="3986522"/>
             <wp:effectExtent l="19050" t="0" r="0" b="0"/>
-            <wp:wrapTopAndBottom/>
-            <wp:docPr id="12" name="Imagem 6" descr="class diagram.png"/>
+            <wp:docPr id="20" name="Imagem 1" descr="C:\Users\Joao\Desktop\Estudos\Unicarioca 2017.2\TCC\Modelo Classe De Domínio.jpg"/>
             <wp:cNvGraphicFramePr>
               <a:graphicFrameLocks xmlns:a="http://schemas.openxmlformats.org/drawingml/2006/main" noChangeAspect="1"/>
             </wp:cNvGraphicFramePr>
@@ -12872,13 +13549,14 @@
               <a:graphicData uri="http://schemas.openxmlformats.org/drawingml/2006/picture">
                 <pic:pic xmlns:pic="http://schemas.openxmlformats.org/drawingml/2006/picture">
                   <pic:nvPicPr>
-                    <pic:cNvPr id="0" name="Picture 6" descr="class diagram.png"/>
+                    <pic:cNvPr id="0" name="Picture 1" descr="C:\Users\Joao\Desktop\Estudos\Unicarioca 2017.2\TCC\Modelo Classe De Domínio.jpg"/>
                     <pic:cNvPicPr>
                       <a:picLocks noChangeAspect="1" noChangeArrowheads="1"/>
                     </pic:cNvPicPr>
                   </pic:nvPicPr>
                   <pic:blipFill>
-                    <a:blip r:embed="rId27" cstate="print"/>
+                    <a:blip r:embed="rId27"/>
+                    <a:srcRect/>
                     <a:stretch>
                       <a:fillRect/>
                     </a:stretch>
@@ -12886,103 +13564,7 @@
                   <pic:spPr bwMode="auto">
                     <a:xfrm>
                       <a:off x="0" y="0"/>
-                      <a:ext cx="4519930" cy="3905250"/>
-                    </a:xfrm>
-                    <a:prstGeom prst="rect">
-                      <a:avLst/>
-                    </a:prstGeom>
-                    <a:noFill/>
-                    <a:ln w="9525">
-                      <a:noFill/>
-                      <a:miter lim="800000"/>
-                      <a:headEnd/>
-                      <a:tailEnd/>
-                    </a:ln>
-                  </pic:spPr>
-                </pic:pic>
-              </a:graphicData>
-            </a:graphic>
-          </wp:anchor>
-        </w:drawing>
-      </w:r>
-      <w:bookmarkStart w:id="62" w:name="_Toc498457851"/>
-      <w:r>
-        <w:t xml:space="preserve">Modelo de </w:t>
-      </w:r>
-      <w:r>
-        <w:t>Classes</w:t>
-      </w:r>
-      <w:bookmarkEnd w:id="62"/>
-    </w:p>
-    <w:p>
-      <w:pPr>
-        <w:rPr>
-          <w:lang w:eastAsia="pt-BR"/>
-        </w:rPr>
-      </w:pPr>
-      <w:r>
-        <w:rPr>
-          <w:lang w:eastAsia="pt-BR"/>
-        </w:rPr>
-        <w:t>A figura 12 ilustra o diagrama de classe de domínio do sistema.</w:t>
-      </w:r>
-    </w:p>
-    <w:p>
-      <w:pPr>
-        <w:pStyle w:val="Ttulo2"/>
-      </w:pPr>
-      <w:bookmarkStart w:id="63" w:name="_Toc498457852"/>
-      <w:r>
-        <w:lastRenderedPageBreak/>
-        <w:t>Modelo Lógico de Banco de D</w:t>
-      </w:r>
-      <w:r>
-        <w:t>ados</w:t>
-      </w:r>
-      <w:bookmarkEnd w:id="63"/>
-    </w:p>
-    <w:p>
-      <w:pPr>
-        <w:keepNext/>
-      </w:pPr>
-    </w:p>
-    <w:p>
-      <w:pPr>
-        <w:keepNext/>
-        <w:jc w:val="center"/>
-      </w:pPr>
-      <w:r>
-        <w:rPr>
-          <w:noProof/>
-          <w:lang w:eastAsia="pt-BR"/>
-        </w:rPr>
-        <w:drawing>
-          <wp:inline distT="0" distB="0" distL="0" distR="0">
-            <wp:extent cx="3662085" cy="3641598"/>
-            <wp:effectExtent l="19050" t="0" r="0" b="0"/>
-            <wp:docPr id="4" name="Imagem 2" descr="Modelo_Lógico.png"/>
-            <wp:cNvGraphicFramePr>
-              <a:graphicFrameLocks xmlns:a="http://schemas.openxmlformats.org/drawingml/2006/main" noChangeAspect="1"/>
-            </wp:cNvGraphicFramePr>
-            <a:graphic xmlns:a="http://schemas.openxmlformats.org/drawingml/2006/main">
-              <a:graphicData uri="http://schemas.openxmlformats.org/drawingml/2006/picture">
-                <pic:pic xmlns:pic="http://schemas.openxmlformats.org/drawingml/2006/picture">
-                  <pic:nvPicPr>
-                    <pic:cNvPr id="0" name="Picture 2" descr="Modelo_Lógico.png"/>
-                    <pic:cNvPicPr>
-                      <a:picLocks noChangeAspect="1" noChangeArrowheads="1"/>
-                    </pic:cNvPicPr>
-                  </pic:nvPicPr>
-                  <pic:blipFill>
-                    <a:blip r:embed="rId28" cstate="print"/>
-                    <a:stretch>
-                      <a:fillRect/>
-                    </a:stretch>
-                  </pic:blipFill>
-                  <pic:spPr bwMode="auto">
-                    <a:xfrm>
-                      <a:off x="0" y="0"/>
-                      <a:ext cx="3662085" cy="3641598"/>
+                      <a:ext cx="5760085" cy="3986522"/>
                     </a:xfrm>
                     <a:prstGeom prst="rect">
                       <a:avLst/>
@@ -13004,6 +13586,120 @@
     </w:p>
     <w:p>
       <w:pPr>
+        <w:rPr>
+          <w:lang w:eastAsia="pt-BR"/>
+        </w:rPr>
+      </w:pPr>
+    </w:p>
+    <w:p>
+      <w:pPr>
+        <w:rPr>
+          <w:lang w:eastAsia="pt-BR"/>
+        </w:rPr>
+      </w:pPr>
+      <w:r>
+        <w:rPr>
+          <w:lang w:eastAsia="pt-BR"/>
+        </w:rPr>
+        <w:tab/>
+      </w:r>
+      <w:r>
+        <w:rPr>
+          <w:lang w:eastAsia="pt-BR"/>
+        </w:rPr>
+        <w:t>A figura 1</w:t>
+      </w:r>
+      <w:r>
+        <w:rPr>
+          <w:lang w:eastAsia="pt-BR"/>
+        </w:rPr>
+        <w:t>8</w:t>
+      </w:r>
+      <w:r>
+        <w:rPr>
+          <w:lang w:eastAsia="pt-BR"/>
+        </w:rPr>
+        <w:t xml:space="preserve"> ilustra o diagrama de classe de domínio do sistema.</w:t>
+      </w:r>
+    </w:p>
+    <w:p>
+      <w:pPr>
+        <w:pStyle w:val="Ttulo2"/>
+      </w:pPr>
+      <w:bookmarkStart w:id="63" w:name="_Toc498567732"/>
+      <w:r>
+        <w:lastRenderedPageBreak/>
+        <w:t>Modelo Lógico de Banco de D</w:t>
+      </w:r>
+      <w:r>
+        <w:t>ados</w:t>
+      </w:r>
+      <w:bookmarkEnd w:id="63"/>
+    </w:p>
+    <w:p>
+      <w:pPr>
+        <w:keepNext/>
+      </w:pPr>
+    </w:p>
+    <w:p>
+      <w:pPr>
+        <w:keepNext/>
+        <w:jc w:val="center"/>
+      </w:pPr>
+      <w:r>
+        <w:rPr>
+          <w:noProof/>
+          <w:lang w:eastAsia="pt-BR"/>
+        </w:rPr>
+        <w:drawing>
+          <wp:inline distT="0" distB="0" distL="0" distR="0">
+            <wp:extent cx="5760085" cy="3233979"/>
+            <wp:effectExtent l="19050" t="0" r="0" b="0"/>
+            <wp:docPr id="21" name="Imagem 2" descr="C:\Users\Joao\Desktop\Estudos\Unicarioca 2017.2\TCC\DAO.jpg"/>
+            <wp:cNvGraphicFramePr>
+              <a:graphicFrameLocks xmlns:a="http://schemas.openxmlformats.org/drawingml/2006/main" noChangeAspect="1"/>
+            </wp:cNvGraphicFramePr>
+            <a:graphic xmlns:a="http://schemas.openxmlformats.org/drawingml/2006/main">
+              <a:graphicData uri="http://schemas.openxmlformats.org/drawingml/2006/picture">
+                <pic:pic xmlns:pic="http://schemas.openxmlformats.org/drawingml/2006/picture">
+                  <pic:nvPicPr>
+                    <pic:cNvPr id="0" name="Picture 2" descr="C:\Users\Joao\Desktop\Estudos\Unicarioca 2017.2\TCC\DAO.jpg"/>
+                    <pic:cNvPicPr>
+                      <a:picLocks noChangeAspect="1" noChangeArrowheads="1"/>
+                    </pic:cNvPicPr>
+                  </pic:nvPicPr>
+                  <pic:blipFill>
+                    <a:blip r:embed="rId28"/>
+                    <a:srcRect/>
+                    <a:stretch>
+                      <a:fillRect/>
+                    </a:stretch>
+                  </pic:blipFill>
+                  <pic:spPr bwMode="auto">
+                    <a:xfrm>
+                      <a:off x="0" y="0"/>
+                      <a:ext cx="5760085" cy="3233979"/>
+                    </a:xfrm>
+                    <a:prstGeom prst="rect">
+                      <a:avLst/>
+                    </a:prstGeom>
+                    <a:noFill/>
+                    <a:ln w="9525">
+                      <a:noFill/>
+                      <a:miter lim="800000"/>
+                      <a:headEnd/>
+                      <a:tailEnd/>
+                    </a:ln>
+                  </pic:spPr>
+                </pic:pic>
+              </a:graphicData>
+            </a:graphic>
+          </wp:inline>
+        </w:drawing>
+      </w:r>
+    </w:p>
+    <w:p>
+      <w:pPr>
         <w:pStyle w:val="Legenda"/>
         <w:jc w:val="center"/>
         <w:rPr>
@@ -13064,7 +13760,16 @@
     </w:p>
     <w:p>
       <w:r>
-        <w:t>A figura 13 ilustra o mapeamento objeto-relacional do projeto a partir do diagrama de classes, gerando o modelo lógico de BD</w:t>
+        <w:tab/>
+      </w:r>
+      <w:r>
+        <w:t>A figura 1</w:t>
+      </w:r>
+      <w:r>
+        <w:t>9</w:t>
+      </w:r>
+      <w:r>
+        <w:t xml:space="preserve"> ilustra o mapeamento objeto-relacional do projeto a partir do diagrama de classes, gerando o modelo lógico de BD</w:t>
       </w:r>
     </w:p>
     <w:p>
@@ -13077,10 +13782,27 @@
     </w:p>
     <w:p>
       <w:pPr>
+        <w:spacing w:before="480" w:after="0"/>
+        <w:jc w:val="left"/>
+        <w:rPr>
+          <w:rFonts w:eastAsia="Times New Roman" w:cstheme="majorBidi"/>
+          <w:b/>
+          <w:bCs/>
+          <w:szCs w:val="26"/>
+          <w:lang w:eastAsia="pt-BR"/>
+        </w:rPr>
+      </w:pPr>
+      <w:r>
+        <w:br w:type="page"/>
+      </w:r>
+    </w:p>
+    <w:p>
+      <w:pPr>
         <w:pStyle w:val="Ttulo2"/>
       </w:pPr>
-      <w:bookmarkStart w:id="64" w:name="_Toc498457853"/>
-      <w:r>
+      <w:bookmarkStart w:id="64" w:name="_Toc498567733"/>
+      <w:r>
+        <w:lastRenderedPageBreak/>
         <w:t>Interface do Sistema</w:t>
       </w:r>
       <w:bookmarkEnd w:id="64"/>
@@ -13097,14 +13819,140 @@
         </w:rPr>
         <w:tab/>
       </w:r>
-    </w:p>
-    <w:p>
-      <w:pPr>
-        <w:pStyle w:val="Ttulo1"/>
-      </w:pPr>
-      <w:bookmarkStart w:id="65" w:name="_Toc498457854"/>
-      <w:r>
-        <w:t>CONCLUSÃO</w:t>
+      <w:r>
+        <w:rPr>
+          <w:lang w:eastAsia="pt-BR"/>
+        </w:rPr>
+        <w:t>Este tópico</w:t>
+      </w:r>
+      <w:r>
+        <w:rPr>
+          <w:lang w:eastAsia="pt-BR"/>
+        </w:rPr>
+        <w:t xml:space="preserve"> </w:t>
+      </w:r>
+      <w:r>
+        <w:rPr>
+          <w:lang w:eastAsia="pt-BR"/>
+        </w:rPr>
+        <w:t>apresenta</w:t>
+      </w:r>
+      <w:r>
+        <w:rPr>
+          <w:lang w:eastAsia="pt-BR"/>
+        </w:rPr>
+        <w:t>da</w:t>
+      </w:r>
+      <w:r>
+        <w:rPr>
+          <w:lang w:eastAsia="pt-BR"/>
+        </w:rPr>
+        <w:t xml:space="preserve"> a interface de utilização do app Sonar de Serviços</w:t>
+      </w:r>
+      <w:r>
+        <w:rPr>
+          <w:lang w:eastAsia="pt-BR"/>
+        </w:rPr>
+        <w:t>.</w:t>
+      </w:r>
+      <w:r>
+        <w:rPr>
+          <w:lang w:eastAsia="pt-BR"/>
+        </w:rPr>
+        <w:t xml:space="preserve"> </w:t>
+      </w:r>
+      <w:r>
+        <w:rPr>
+          <w:lang w:eastAsia="pt-BR"/>
+        </w:rPr>
+        <w:t xml:space="preserve">As telas do aplicativo, que possibilitam </w:t>
+      </w:r>
+      <w:r>
+        <w:rPr>
+          <w:lang w:eastAsia="pt-BR"/>
+        </w:rPr>
+        <w:t>a</w:t>
+      </w:r>
+      <w:r>
+        <w:rPr>
+          <w:lang w:eastAsia="pt-BR"/>
+        </w:rPr>
+        <w:t>o</w:t>
+      </w:r>
+      <w:r>
+        <w:rPr>
+          <w:lang w:eastAsia="pt-BR"/>
+        </w:rPr>
+        <w:t xml:space="preserve"> usuário</w:t>
+      </w:r>
+      <w:r>
+        <w:rPr>
+          <w:lang w:eastAsia="pt-BR"/>
+        </w:rPr>
+        <w:t xml:space="preserve"> utilizar </w:t>
+      </w:r>
+      <w:r>
+        <w:rPr>
+          <w:lang w:eastAsia="pt-BR"/>
+        </w:rPr>
+        <w:t xml:space="preserve">e </w:t>
+      </w:r>
+      <w:r>
+        <w:rPr>
+          <w:lang w:eastAsia="pt-BR"/>
+        </w:rPr>
+        <w:t>consulta toda a</w:t>
+      </w:r>
+      <w:r>
+        <w:rPr>
+          <w:lang w:eastAsia="pt-BR"/>
+        </w:rPr>
+        <w:t xml:space="preserve"> base de dados </w:t>
+      </w:r>
+      <w:r>
+        <w:rPr>
+          <w:lang w:eastAsia="pt-BR"/>
+        </w:rPr>
+        <w:t xml:space="preserve">de serviços oferecidos, </w:t>
+      </w:r>
+      <w:r>
+        <w:rPr>
+          <w:lang w:eastAsia="pt-BR"/>
+        </w:rPr>
+        <w:t>mantida</w:t>
+      </w:r>
+      <w:r>
+        <w:rPr>
+          <w:lang w:eastAsia="pt-BR"/>
+        </w:rPr>
+        <w:t xml:space="preserve"> </w:t>
+      </w:r>
+      <w:r>
+        <w:rPr>
+          <w:lang w:eastAsia="pt-BR"/>
+        </w:rPr>
+        <w:t>na</w:t>
+      </w:r>
+      <w:r>
+        <w:rPr>
+          <w:lang w:eastAsia="pt-BR"/>
+        </w:rPr>
+        <w:t xml:space="preserve"> nuvem através do Microsoft Azure. </w:t>
+      </w:r>
+    </w:p>
+    <w:p>
+      <w:pPr>
+        <w:pStyle w:val="Ttulo3"/>
+        <w:rPr>
+          <w:lang w:eastAsia="pt-BR"/>
+        </w:rPr>
+      </w:pPr>
+      <w:bookmarkStart w:id="65" w:name="_Toc498567734"/>
+      <w:r>
+        <w:rPr>
+          <w:lang w:eastAsia="pt-BR"/>
+        </w:rPr>
+        <w:t>Tela de Abertura</w:t>
       </w:r>
       <w:bookmarkEnd w:id="65"/>
     </w:p>
@@ -13119,57 +13967,1242 @@
           <w:lang w:eastAsia="pt-BR"/>
         </w:rPr>
         <w:tab/>
-      </w:r>
-      <w:r>
-        <w:t>A computação em nuvem torna o desenvolvimento de soluções de software bem mais fácil, disponibilizando toda uma infraestrutura e plataformas que poupam o investimento inicial do projeto</w:t>
-      </w:r>
-      <w:r>
-        <w:t>. A plataforma</w:t>
+        <w:t xml:space="preserve">A figura 20 mostra </w:t>
+      </w:r>
+      <w:r>
+        <w:rPr>
+          <w:lang w:eastAsia="pt-BR"/>
+        </w:rPr>
+        <w:t>a tela d</w:t>
+      </w:r>
+      <w:r>
+        <w:rPr>
+          <w:lang w:eastAsia="pt-BR"/>
+        </w:rPr>
+        <w:t>e iniciação</w:t>
+      </w:r>
+      <w:r>
+        <w:rPr>
+          <w:lang w:eastAsia="pt-BR"/>
+        </w:rPr>
+        <w:t>, a</w:t>
+      </w:r>
+      <w:r>
+        <w:rPr>
+          <w:lang w:eastAsia="pt-BR"/>
+        </w:rPr>
+        <w:t>presentando a logo</w:t>
+      </w:r>
+      <w:r>
+        <w:rPr>
+          <w:lang w:eastAsia="pt-BR"/>
+        </w:rPr>
+        <w:t xml:space="preserve"> própria</w:t>
+      </w:r>
+      <w:r>
+        <w:rPr>
+          <w:lang w:eastAsia="pt-BR"/>
+        </w:rPr>
+        <w:t xml:space="preserve">, com o nome Sonar de Serviços e também a logo da Unicarioca, instituição de ensino superior para o qual se destina esse trabalho acadêmico. </w:t>
+      </w:r>
+    </w:p>
+    <w:p>
+      <w:pPr>
+        <w:keepNext/>
+        <w:jc w:val="center"/>
+      </w:pPr>
+      <w:r>
+        <w:rPr>
+          <w:noProof/>
+          <w:lang w:eastAsia="pt-BR"/>
+        </w:rPr>
+        <w:drawing>
+          <wp:inline distT="0" distB="0" distL="0" distR="0">
+            <wp:extent cx="2100716" cy="3096883"/>
+            <wp:effectExtent l="19050" t="0" r="0" b="0"/>
+            <wp:docPr id="22" name="Imagem 3" descr="C:\Users\Joao\Desktop\Estudos\Unicarioca 2017.2\TCC\Tela de abertura.jpg"/>
+            <wp:cNvGraphicFramePr>
+              <a:graphicFrameLocks xmlns:a="http://schemas.openxmlformats.org/drawingml/2006/main" noChangeAspect="1"/>
+            </wp:cNvGraphicFramePr>
+            <a:graphic xmlns:a="http://schemas.openxmlformats.org/drawingml/2006/main">
+              <a:graphicData uri="http://schemas.openxmlformats.org/drawingml/2006/picture">
+                <pic:pic xmlns:pic="http://schemas.openxmlformats.org/drawingml/2006/picture">
+                  <pic:nvPicPr>
+                    <pic:cNvPr id="0" name="Picture 3" descr="C:\Users\Joao\Desktop\Estudos\Unicarioca 2017.2\TCC\Tela de abertura.jpg"/>
+                    <pic:cNvPicPr>
+                      <a:picLocks noChangeAspect="1" noChangeArrowheads="1"/>
+                    </pic:cNvPicPr>
+                  </pic:nvPicPr>
+                  <pic:blipFill>
+                    <a:blip r:embed="rId29" cstate="print"/>
+                    <a:srcRect/>
+                    <a:stretch>
+                      <a:fillRect/>
+                    </a:stretch>
+                  </pic:blipFill>
+                  <pic:spPr bwMode="auto">
+                    <a:xfrm>
+                      <a:off x="0" y="0"/>
+                      <a:ext cx="2107183" cy="3106416"/>
+                    </a:xfrm>
+                    <a:prstGeom prst="rect">
+                      <a:avLst/>
+                    </a:prstGeom>
+                    <a:noFill/>
+                    <a:ln w="9525">
+                      <a:noFill/>
+                      <a:miter lim="800000"/>
+                      <a:headEnd/>
+                      <a:tailEnd/>
+                    </a:ln>
+                  </pic:spPr>
+                </pic:pic>
+              </a:graphicData>
+            </a:graphic>
+          </wp:inline>
+        </w:drawing>
+      </w:r>
+    </w:p>
+    <w:p>
+      <w:pPr>
+        <w:pStyle w:val="Legenda"/>
+        <w:jc w:val="center"/>
+        <w:rPr>
+          <w:b w:val="0"/>
+          <w:color w:val="auto"/>
+        </w:rPr>
+      </w:pPr>
+      <w:r>
+        <w:rPr>
+          <w:b w:val="0"/>
+          <w:color w:val="auto"/>
+        </w:rPr>
+        <w:t xml:space="preserve">Figura </w:t>
+      </w:r>
+      <w:r>
+        <w:rPr>
+          <w:b w:val="0"/>
+          <w:color w:val="auto"/>
+        </w:rPr>
+        <w:fldChar w:fldCharType="begin"/>
+      </w:r>
+      <w:r>
+        <w:rPr>
+          <w:b w:val="0"/>
+          <w:color w:val="auto"/>
+        </w:rPr>
+        <w:instrText xml:space="preserve"> SEQ Figura \* ARABIC </w:instrText>
+      </w:r>
+      <w:r>
+        <w:rPr>
+          <w:b w:val="0"/>
+          <w:color w:val="auto"/>
+        </w:rPr>
+        <w:fldChar w:fldCharType="separate"/>
+      </w:r>
+      <w:r>
+        <w:rPr>
+          <w:b w:val="0"/>
+          <w:noProof/>
+          <w:color w:val="auto"/>
+        </w:rPr>
+        <w:t>20</w:t>
+      </w:r>
+      <w:r>
+        <w:rPr>
+          <w:b w:val="0"/>
+          <w:color w:val="auto"/>
+        </w:rPr>
+        <w:fldChar w:fldCharType="end"/>
+      </w:r>
+      <w:r>
+        <w:rPr>
+          <w:b w:val="0"/>
+          <w:color w:val="auto"/>
+        </w:rPr>
+        <w:t xml:space="preserve"> Tela de Abertura do Sonar de Serviços.</w:t>
+      </w:r>
+    </w:p>
+    <w:p>
+      <w:pPr>
+        <w:spacing w:before="480" w:after="0"/>
+        <w:jc w:val="left"/>
+      </w:pPr>
+      <w:r>
+        <w:br w:type="page"/>
+      </w:r>
+    </w:p>
+    <w:p>
+      <w:pPr>
+        <w:pStyle w:val="Ttulo3"/>
+      </w:pPr>
+      <w:bookmarkStart w:id="66" w:name="_Toc498567735"/>
+      <w:r>
+        <w:lastRenderedPageBreak/>
+        <w:t>Tela Inic</w:t>
+      </w:r>
+      <w:r>
+        <w:t>i</w:t>
+      </w:r>
+      <w:r>
+        <w:t>al</w:t>
+      </w:r>
+      <w:bookmarkEnd w:id="66"/>
+    </w:p>
+    <w:p>
+      <w:r>
+        <w:tab/>
+      </w:r>
+      <w:r>
+        <w:t>A figura 21</w:t>
+      </w:r>
+      <w:r>
+        <w:t xml:space="preserve"> mostra a tela inicial/principal do Sonar. O acesso às principais funcionalidades da aplicação se encontram nesta tela. Pode ser observado o menu</w:t>
+      </w:r>
+      <w:r>
+        <w:t xml:space="preserve"> de opções</w:t>
+      </w:r>
+      <w:r>
+        <w:t xml:space="preserve"> na parte superior esquerda. O canto</w:t>
       </w:r>
       <w:r>
         <w:t xml:space="preserve"> </w:t>
       </w:r>
       <w:r>
-        <w:rPr>
-          <w:i/>
-        </w:rPr>
-        <w:t>Microsoft Azure</w:t>
-      </w:r>
-      <w:r>
-        <w:rPr>
-          <w:i/>
-        </w:rPr>
+        <w:t xml:space="preserve">oposto exibe os ícones correspondentes </w:t>
+      </w:r>
+      <w:r>
+        <w:t>a</w:t>
+      </w:r>
+      <w:r>
+        <w:t>:</w:t>
+      </w:r>
+      <w:r>
+        <w:t xml:space="preserve"> cadastro, login e busca. A tela ainda </w:t>
+      </w:r>
+      <w:r>
+        <w:t>possui a função de</w:t>
+      </w:r>
+      <w:r>
+        <w:t xml:space="preserve"> exibir as ultimas </w:t>
+      </w:r>
+      <w:r>
+        <w:t>consultas realizadas pelo usuário (se houver), através da view Ultimas Visualizações.</w:t>
+      </w:r>
+      <w:r>
         <w:t xml:space="preserve"> </w:t>
       </w:r>
       <w:r>
-        <w:t>possui</w:t>
-      </w:r>
-      <w:r>
-        <w:t xml:space="preserve"> uma interface intuitiva</w:t>
-      </w:r>
-      <w:r>
-        <w:t xml:space="preserve"> que</w:t>
-      </w:r>
-      <w:r>
-        <w:t xml:space="preserve"> facilita </w:t>
-      </w:r>
-      <w:r>
-        <w:t>a criação de aplicações</w:t>
-      </w:r>
-      <w:r>
-        <w:t xml:space="preserve"> menos complexas</w:t>
-      </w:r>
-      <w:r>
-        <w:t>, até ambientes completos, por meio de seu serviço de máquinas virtuais.</w:t>
-      </w:r>
-    </w:p>
-    <w:p>
-      <w:pPr>
-        <w:ind w:firstLine="432"/>
-      </w:pPr>
+        <w:t>Esta exibição, torna mais prático acessar um prestador de serviço acessado, após navegação entre telas do Sonar ou aplicativos externos.</w:t>
+      </w:r>
+    </w:p>
+    <w:p>
+      <w:pPr>
+        <w:keepNext/>
+        <w:jc w:val="center"/>
+      </w:pPr>
+      <w:r>
+        <w:rPr>
+          <w:noProof/>
+          <w:lang w:eastAsia="pt-BR"/>
+        </w:rPr>
+        <w:drawing>
+          <wp:inline distT="0" distB="0" distL="0" distR="0">
+            <wp:extent cx="2103049" cy="3095021"/>
+            <wp:effectExtent l="19050" t="0" r="0" b="0"/>
+            <wp:docPr id="24" name="Imagem 4" descr="C:\Users\Joao\Desktop\Estudos\Unicarioca 2017.2\TCC\Tela Inicial.jpg"/>
+            <wp:cNvGraphicFramePr>
+              <a:graphicFrameLocks xmlns:a="http://schemas.openxmlformats.org/drawingml/2006/main" noChangeAspect="1"/>
+            </wp:cNvGraphicFramePr>
+            <a:graphic xmlns:a="http://schemas.openxmlformats.org/drawingml/2006/main">
+              <a:graphicData uri="http://schemas.openxmlformats.org/drawingml/2006/picture">
+                <pic:pic xmlns:pic="http://schemas.openxmlformats.org/drawingml/2006/picture">
+                  <pic:nvPicPr>
+                    <pic:cNvPr id="0" name="Picture 4" descr="C:\Users\Joao\Desktop\Estudos\Unicarioca 2017.2\TCC\Tela Inicial.jpg"/>
+                    <pic:cNvPicPr>
+                      <a:picLocks noChangeAspect="1" noChangeArrowheads="1"/>
+                    </pic:cNvPicPr>
+                  </pic:nvPicPr>
+                  <pic:blipFill>
+                    <a:blip r:embed="rId30" cstate="print"/>
+                    <a:srcRect/>
+                    <a:stretch>
+                      <a:fillRect/>
+                    </a:stretch>
+                  </pic:blipFill>
+                  <pic:spPr bwMode="auto">
+                    <a:xfrm>
+                      <a:off x="0" y="0"/>
+                      <a:ext cx="2102400" cy="3094066"/>
+                    </a:xfrm>
+                    <a:prstGeom prst="rect">
+                      <a:avLst/>
+                    </a:prstGeom>
+                    <a:noFill/>
+                    <a:ln w="9525">
+                      <a:noFill/>
+                      <a:miter lim="800000"/>
+                      <a:headEnd/>
+                      <a:tailEnd/>
+                    </a:ln>
+                  </pic:spPr>
+                </pic:pic>
+              </a:graphicData>
+            </a:graphic>
+          </wp:inline>
+        </w:drawing>
+      </w:r>
+    </w:p>
+    <w:p>
+      <w:pPr>
+        <w:pStyle w:val="Legenda"/>
+        <w:jc w:val="center"/>
+        <w:rPr>
+          <w:b w:val="0"/>
+          <w:color w:val="auto"/>
+        </w:rPr>
+      </w:pPr>
+      <w:r>
+        <w:rPr>
+          <w:b w:val="0"/>
+          <w:color w:val="auto"/>
+        </w:rPr>
+        <w:t xml:space="preserve">Figura </w:t>
+      </w:r>
+      <w:r>
+        <w:rPr>
+          <w:b w:val="0"/>
+          <w:color w:val="auto"/>
+        </w:rPr>
+        <w:fldChar w:fldCharType="begin"/>
+      </w:r>
+      <w:r>
+        <w:rPr>
+          <w:b w:val="0"/>
+          <w:color w:val="auto"/>
+        </w:rPr>
+        <w:instrText xml:space="preserve"> SEQ Figura \* ARABIC </w:instrText>
+      </w:r>
+      <w:r>
+        <w:rPr>
+          <w:b w:val="0"/>
+          <w:color w:val="auto"/>
+        </w:rPr>
+        <w:fldChar w:fldCharType="separate"/>
+      </w:r>
+      <w:r>
+        <w:rPr>
+          <w:b w:val="0"/>
+          <w:noProof/>
+          <w:color w:val="auto"/>
+        </w:rPr>
+        <w:t>21</w:t>
+      </w:r>
+      <w:r>
+        <w:rPr>
+          <w:b w:val="0"/>
+          <w:color w:val="auto"/>
+        </w:rPr>
+        <w:fldChar w:fldCharType="end"/>
+      </w:r>
+      <w:r>
+        <w:rPr>
+          <w:b w:val="0"/>
+          <w:color w:val="auto"/>
+        </w:rPr>
+        <w:t xml:space="preserve"> Tela Inicial do Sonar de Serviços</w:t>
+      </w:r>
+    </w:p>
+    <w:p/>
+    <w:p>
+      <w:pPr>
+        <w:pStyle w:val="Ttulo3"/>
+      </w:pPr>
+      <w:bookmarkStart w:id="67" w:name="_Toc498567736"/>
+      <w:r>
+        <w:t>Tela de Registro/Cadastro</w:t>
+      </w:r>
+      <w:r>
+        <w:t xml:space="preserve"> de Usuário</w:t>
+      </w:r>
+      <w:bookmarkEnd w:id="67"/>
+    </w:p>
+    <w:p>
+      <w:r>
+        <w:tab/>
+        <w:t xml:space="preserve">Acessada a partir do ícone </w:t>
+      </w:r>
+      <w:r>
+        <w:t>n</w:t>
+      </w:r>
+      <w:r>
+        <w:t>a tela inicial</w:t>
+      </w:r>
+      <w:r>
+        <w:t xml:space="preserve">. </w:t>
+      </w:r>
+      <w:r>
+        <w:t>R</w:t>
+      </w:r>
+      <w:r>
+        <w:t xml:space="preserve">esponsável por receber </w:t>
+      </w:r>
+      <w:r>
+        <w:t>dados</w:t>
+      </w:r>
+      <w:r>
+        <w:t xml:space="preserve"> de um novo cliente </w:t>
+      </w:r>
+      <w:r>
+        <w:t>no</w:t>
+      </w:r>
+      <w:r>
+        <w:t xml:space="preserve"> Sonar</w:t>
+      </w:r>
+      <w:r>
+        <w:t xml:space="preserve">. </w:t>
+      </w:r>
+      <w:r>
+        <w:t>A figura 22 mostra seu layout</w:t>
+      </w:r>
+      <w:r>
+        <w:t>.</w:t>
+      </w:r>
+      <w:r>
+        <w:t xml:space="preserve"> São apresentados os campos iniciais de registro: e-mail, nome de usuário e campo para registro de senha. </w:t>
+      </w:r>
+      <w:r>
+        <w:t>A tela de registro é seguida de outra tela complementar, que possibilita ao cliente consumidor, se cadastrar também como prestador de serviço. Esta tela será apresentadas em seguida.</w:t>
+      </w:r>
+    </w:p>
+    <w:p/>
+    <w:p>
+      <w:pPr>
+        <w:keepNext/>
+        <w:jc w:val="center"/>
+      </w:pPr>
+      <w:r>
+        <w:rPr>
+          <w:noProof/>
+          <w:lang w:eastAsia="pt-BR"/>
+        </w:rPr>
+        <w:lastRenderedPageBreak/>
+        <w:drawing>
+          <wp:inline distT="0" distB="0" distL="0" distR="0">
+            <wp:extent cx="2103048" cy="3096883"/>
+            <wp:effectExtent l="19050" t="0" r="0" b="0"/>
+            <wp:docPr id="25" name="Imagem 11" descr="C:\Users\Joao\Desktop\Estudos\Unicarioca 2017.2\TCC\Tela de Cadastro.jpg"/>
+            <wp:cNvGraphicFramePr>
+              <a:graphicFrameLocks xmlns:a="http://schemas.openxmlformats.org/drawingml/2006/main" noChangeAspect="1"/>
+            </wp:cNvGraphicFramePr>
+            <a:graphic xmlns:a="http://schemas.openxmlformats.org/drawingml/2006/main">
+              <a:graphicData uri="http://schemas.openxmlformats.org/drawingml/2006/picture">
+                <pic:pic xmlns:pic="http://schemas.openxmlformats.org/drawingml/2006/picture">
+                  <pic:nvPicPr>
+                    <pic:cNvPr id="0" name="Picture 11" descr="C:\Users\Joao\Desktop\Estudos\Unicarioca 2017.2\TCC\Tela de Cadastro.jpg"/>
+                    <pic:cNvPicPr>
+                      <a:picLocks noChangeAspect="1" noChangeArrowheads="1"/>
+                    </pic:cNvPicPr>
+                  </pic:nvPicPr>
+                  <pic:blipFill>
+                    <a:blip r:embed="rId31" cstate="print"/>
+                    <a:srcRect/>
+                    <a:stretch>
+                      <a:fillRect/>
+                    </a:stretch>
+                  </pic:blipFill>
+                  <pic:spPr bwMode="auto">
+                    <a:xfrm>
+                      <a:off x="0" y="0"/>
+                      <a:ext cx="2108176" cy="3104434"/>
+                    </a:xfrm>
+                    <a:prstGeom prst="rect">
+                      <a:avLst/>
+                    </a:prstGeom>
+                    <a:noFill/>
+                    <a:ln w="9525">
+                      <a:noFill/>
+                      <a:miter lim="800000"/>
+                      <a:headEnd/>
+                      <a:tailEnd/>
+                    </a:ln>
+                  </pic:spPr>
+                </pic:pic>
+              </a:graphicData>
+            </a:graphic>
+          </wp:inline>
+        </w:drawing>
+      </w:r>
+    </w:p>
+    <w:p>
+      <w:pPr>
+        <w:pStyle w:val="Legenda"/>
+        <w:jc w:val="center"/>
+        <w:rPr>
+          <w:b w:val="0"/>
+          <w:color w:val="auto"/>
+        </w:rPr>
+      </w:pPr>
+      <w:r>
+        <w:rPr>
+          <w:b w:val="0"/>
+          <w:color w:val="auto"/>
+        </w:rPr>
+        <w:t xml:space="preserve">Figura </w:t>
+      </w:r>
+      <w:r>
+        <w:rPr>
+          <w:b w:val="0"/>
+          <w:color w:val="auto"/>
+        </w:rPr>
+        <w:fldChar w:fldCharType="begin"/>
+      </w:r>
+      <w:r>
+        <w:rPr>
+          <w:b w:val="0"/>
+          <w:color w:val="auto"/>
+        </w:rPr>
+        <w:instrText xml:space="preserve"> SEQ Figura \* ARABIC </w:instrText>
+      </w:r>
+      <w:r>
+        <w:rPr>
+          <w:b w:val="0"/>
+          <w:color w:val="auto"/>
+        </w:rPr>
+        <w:fldChar w:fldCharType="separate"/>
+      </w:r>
+      <w:r>
+        <w:rPr>
+          <w:b w:val="0"/>
+          <w:noProof/>
+          <w:color w:val="auto"/>
+        </w:rPr>
+        <w:t>22</w:t>
+      </w:r>
+      <w:r>
+        <w:rPr>
+          <w:b w:val="0"/>
+          <w:color w:val="auto"/>
+        </w:rPr>
+        <w:fldChar w:fldCharType="end"/>
+      </w:r>
+      <w:r>
+        <w:rPr>
+          <w:b w:val="0"/>
+          <w:color w:val="auto"/>
+        </w:rPr>
+        <w:t xml:space="preserve"> Tela de Cadastro do Sonar de Serviços</w:t>
+      </w:r>
+    </w:p>
+    <w:p/>
+    <w:p>
+      <w:pPr>
+        <w:pStyle w:val="Ttulo3"/>
+      </w:pPr>
+      <w:bookmarkStart w:id="68" w:name="_Toc498567737"/>
+      <w:r>
+        <w:t>Tela de Registro/Cadastro Prestador de Serviço</w:t>
+      </w:r>
+      <w:bookmarkEnd w:id="68"/>
+    </w:p>
+    <w:p>
+      <w:r>
+        <w:tab/>
+        <w:t xml:space="preserve">Exibe informações complementares para o usuário </w:t>
+      </w:r>
+      <w:r>
+        <w:t>recém-r</w:t>
+      </w:r>
+      <w:r>
+        <w:t>egistrando</w:t>
+      </w:r>
+      <w:r>
+        <w:t xml:space="preserve">, permitindo o </w:t>
+      </w:r>
+      <w:r>
+        <w:t xml:space="preserve">cadastro </w:t>
+      </w:r>
+      <w:r>
+        <w:t>também como</w:t>
+      </w:r>
+      <w:r>
+        <w:t xml:space="preserve"> prestador de </w:t>
+      </w:r>
+      <w:r>
+        <w:t xml:space="preserve">serviços. </w:t>
+      </w:r>
+    </w:p>
+    <w:p>
+      <w:pPr>
+        <w:keepNext/>
+        <w:jc w:val="center"/>
+      </w:pPr>
+      <w:r>
+        <w:rPr>
+          <w:noProof/>
+          <w:lang w:eastAsia="pt-BR"/>
+        </w:rPr>
+        <w:drawing>
+          <wp:inline distT="0" distB="0" distL="0" distR="0">
+            <wp:extent cx="2103048" cy="3088257"/>
+            <wp:effectExtent l="19050" t="0" r="0" b="0"/>
+            <wp:docPr id="26" name="Imagem 12" descr="C:\Users\Joao\Desktop\Estudos\Unicarioca 2017.2\TCC\Tela de Login Prestador.jpg"/>
+            <wp:cNvGraphicFramePr>
+              <a:graphicFrameLocks xmlns:a="http://schemas.openxmlformats.org/drawingml/2006/main" noChangeAspect="1"/>
+            </wp:cNvGraphicFramePr>
+            <a:graphic xmlns:a="http://schemas.openxmlformats.org/drawingml/2006/main">
+              <a:graphicData uri="http://schemas.openxmlformats.org/drawingml/2006/picture">
+                <pic:pic xmlns:pic="http://schemas.openxmlformats.org/drawingml/2006/picture">
+                  <pic:nvPicPr>
+                    <pic:cNvPr id="0" name="Picture 12" descr="C:\Users\Joao\Desktop\Estudos\Unicarioca 2017.2\TCC\Tela de Login Prestador.jpg"/>
+                    <pic:cNvPicPr>
+                      <a:picLocks noChangeAspect="1" noChangeArrowheads="1"/>
+                    </pic:cNvPicPr>
+                  </pic:nvPicPr>
+                  <pic:blipFill>
+                    <a:blip r:embed="rId32" cstate="print"/>
+                    <a:srcRect/>
+                    <a:stretch>
+                      <a:fillRect/>
+                    </a:stretch>
+                  </pic:blipFill>
+                  <pic:spPr bwMode="auto">
+                    <a:xfrm>
+                      <a:off x="0" y="0"/>
+                      <a:ext cx="2103712" cy="3089232"/>
+                    </a:xfrm>
+                    <a:prstGeom prst="rect">
+                      <a:avLst/>
+                    </a:prstGeom>
+                    <a:noFill/>
+                    <a:ln w="9525">
+                      <a:noFill/>
+                      <a:miter lim="800000"/>
+                      <a:headEnd/>
+                      <a:tailEnd/>
+                    </a:ln>
+                  </pic:spPr>
+                </pic:pic>
+              </a:graphicData>
+            </a:graphic>
+          </wp:inline>
+        </w:drawing>
+      </w:r>
+    </w:p>
+    <w:p>
+      <w:pPr>
+        <w:pStyle w:val="Legenda"/>
+        <w:jc w:val="center"/>
+        <w:rPr>
+          <w:b w:val="0"/>
+          <w:color w:val="auto"/>
+        </w:rPr>
+      </w:pPr>
+      <w:r>
+        <w:rPr>
+          <w:b w:val="0"/>
+          <w:color w:val="auto"/>
+        </w:rPr>
+        <w:t xml:space="preserve">Figura </w:t>
+      </w:r>
+      <w:r>
+        <w:rPr>
+          <w:b w:val="0"/>
+          <w:color w:val="auto"/>
+        </w:rPr>
+        <w:fldChar w:fldCharType="begin"/>
+      </w:r>
+      <w:r>
+        <w:rPr>
+          <w:b w:val="0"/>
+          <w:color w:val="auto"/>
+        </w:rPr>
+        <w:instrText xml:space="preserve"> SEQ Figura \* ARABIC </w:instrText>
+      </w:r>
+      <w:r>
+        <w:rPr>
+          <w:b w:val="0"/>
+          <w:color w:val="auto"/>
+        </w:rPr>
+        <w:fldChar w:fldCharType="separate"/>
+      </w:r>
+      <w:r>
+        <w:rPr>
+          <w:b w:val="0"/>
+          <w:noProof/>
+          <w:color w:val="auto"/>
+        </w:rPr>
+        <w:t>23</w:t>
+      </w:r>
+      <w:r>
+        <w:rPr>
+          <w:b w:val="0"/>
+          <w:color w:val="auto"/>
+        </w:rPr>
+        <w:fldChar w:fldCharType="end"/>
+      </w:r>
+      <w:r>
+        <w:rPr>
+          <w:b w:val="0"/>
+          <w:color w:val="auto"/>
+        </w:rPr>
+        <w:t xml:space="preserve"> Tela de Registro de Prestador de Serviço</w:t>
+      </w:r>
+    </w:p>
+    <w:p>
       <w:r>
         <w:lastRenderedPageBreak/>
         <w:tab/>
+      </w:r>
+      <w:r>
+        <w:t>O layout da tela de registro de prestador de serviço é exibido na figura 23. A princípio serão oferecidas somente duas opções para prestador: borracheiro e mecânico. Versões futuras podem trazer mai</w:t>
+      </w:r>
+      <w:r>
+        <w:t>or variedade de</w:t>
+      </w:r>
+      <w:r>
+        <w:t xml:space="preserve"> opções </w:t>
+      </w:r>
+      <w:r>
+        <w:t>.</w:t>
+      </w:r>
+    </w:p>
+    <w:p>
+      <w:pPr>
+        <w:pStyle w:val="Ttulo3"/>
+      </w:pPr>
+      <w:bookmarkStart w:id="69" w:name="_Toc498567738"/>
+      <w:r>
+        <w:t>Tela de Login</w:t>
+      </w:r>
+      <w:bookmarkEnd w:id="69"/>
+    </w:p>
+    <w:p>
+      <w:r>
+        <w:tab/>
+        <w:t xml:space="preserve">Acessada também pela tela principal. Possui os campos de usuário e senha para inserção de dados previamente cadastrados, que serão validados posteriormente. A tela de login tem sua imagem exibida na figura 24.  </w:t>
+      </w:r>
+    </w:p>
+    <w:p>
+      <w:pPr>
+        <w:keepNext/>
+        <w:jc w:val="center"/>
+      </w:pPr>
+      <w:r>
+        <w:rPr>
+          <w:noProof/>
+          <w:lang w:eastAsia="pt-BR"/>
+        </w:rPr>
+        <w:drawing>
+          <wp:inline distT="0" distB="0" distL="0" distR="0">
+            <wp:extent cx="2137554" cy="3081759"/>
+            <wp:effectExtent l="19050" t="0" r="0" b="0"/>
+            <wp:docPr id="27" name="Imagem 13" descr="C:\Users\Joao\Desktop\Estudos\Unicarioca 2017.2\TCC\Tela de Login.jpg"/>
+            <wp:cNvGraphicFramePr>
+              <a:graphicFrameLocks xmlns:a="http://schemas.openxmlformats.org/drawingml/2006/main" noChangeAspect="1"/>
+            </wp:cNvGraphicFramePr>
+            <a:graphic xmlns:a="http://schemas.openxmlformats.org/drawingml/2006/main">
+              <a:graphicData uri="http://schemas.openxmlformats.org/drawingml/2006/picture">
+                <pic:pic xmlns:pic="http://schemas.openxmlformats.org/drawingml/2006/picture">
+                  <pic:nvPicPr>
+                    <pic:cNvPr id="0" name="Picture 13" descr="C:\Users\Joao\Desktop\Estudos\Unicarioca 2017.2\TCC\Tela de Login.jpg"/>
+                    <pic:cNvPicPr>
+                      <a:picLocks noChangeAspect="1" noChangeArrowheads="1"/>
+                    </pic:cNvPicPr>
+                  </pic:nvPicPr>
+                  <pic:blipFill>
+                    <a:blip r:embed="rId33" cstate="print"/>
+                    <a:srcRect/>
+                    <a:stretch>
+                      <a:fillRect/>
+                    </a:stretch>
+                  </pic:blipFill>
+                  <pic:spPr bwMode="auto">
+                    <a:xfrm>
+                      <a:off x="0" y="0"/>
+                      <a:ext cx="2142309" cy="3088615"/>
+                    </a:xfrm>
+                    <a:prstGeom prst="rect">
+                      <a:avLst/>
+                    </a:prstGeom>
+                    <a:noFill/>
+                    <a:ln w="9525">
+                      <a:noFill/>
+                      <a:miter lim="800000"/>
+                      <a:headEnd/>
+                      <a:tailEnd/>
+                    </a:ln>
+                  </pic:spPr>
+                </pic:pic>
+              </a:graphicData>
+            </a:graphic>
+          </wp:inline>
+        </w:drawing>
+      </w:r>
+    </w:p>
+    <w:p>
+      <w:pPr>
+        <w:pStyle w:val="Legenda"/>
+        <w:jc w:val="center"/>
+        <w:rPr>
+          <w:b w:val="0"/>
+          <w:color w:val="auto"/>
+        </w:rPr>
+      </w:pPr>
+      <w:r>
+        <w:rPr>
+          <w:b w:val="0"/>
+          <w:color w:val="auto"/>
+        </w:rPr>
+        <w:t xml:space="preserve">Figura </w:t>
+      </w:r>
+      <w:r>
+        <w:rPr>
+          <w:b w:val="0"/>
+          <w:color w:val="auto"/>
+        </w:rPr>
+        <w:fldChar w:fldCharType="begin"/>
+      </w:r>
+      <w:r>
+        <w:rPr>
+          <w:b w:val="0"/>
+          <w:color w:val="auto"/>
+        </w:rPr>
+        <w:instrText xml:space="preserve"> SEQ Figura \* ARABIC </w:instrText>
+      </w:r>
+      <w:r>
+        <w:rPr>
+          <w:b w:val="0"/>
+          <w:color w:val="auto"/>
+        </w:rPr>
+        <w:fldChar w:fldCharType="separate"/>
+      </w:r>
+      <w:r>
+        <w:rPr>
+          <w:b w:val="0"/>
+          <w:noProof/>
+          <w:color w:val="auto"/>
+        </w:rPr>
+        <w:t>24</w:t>
+      </w:r>
+      <w:r>
+        <w:rPr>
+          <w:b w:val="0"/>
+          <w:color w:val="auto"/>
+        </w:rPr>
+        <w:fldChar w:fldCharType="end"/>
+      </w:r>
+      <w:r>
+        <w:rPr>
+          <w:b w:val="0"/>
+          <w:color w:val="auto"/>
+        </w:rPr>
+        <w:t xml:space="preserve"> Tela de Login Sonar de Serviços</w:t>
+      </w:r>
+    </w:p>
+    <w:p/>
+    <w:p>
+      <w:pPr>
+        <w:pStyle w:val="Ttulo3"/>
+      </w:pPr>
+      <w:bookmarkStart w:id="70" w:name="_Toc498567739"/>
+      <w:r>
+        <w:t>Tela de Resultados</w:t>
+      </w:r>
+      <w:bookmarkEnd w:id="70"/>
+    </w:p>
+    <w:p>
+      <w:r>
+        <w:tab/>
+        <w:t xml:space="preserve">Exibida após uma consulta de busca bem sucedida. A tela de resultados apresenta </w:t>
+      </w:r>
+      <w:r>
+        <w:t>uma lista de prestadores de serviço encontrados. Informações sobre o tipo de serviço e custo de orçamento são apresentados. A tela permite ao usuário a opção de verificar o endereço do prestador de serviço  por meio de um mapa</w:t>
+      </w:r>
+      <w:r>
+        <w:t>. Um exemplo de busca bem sucedida é apresentado na figura 25, logo abaixo.</w:t>
+      </w:r>
+    </w:p>
+    <w:p>
+      <w:pPr>
+        <w:keepNext/>
+        <w:jc w:val="center"/>
+      </w:pPr>
+      <w:r>
+        <w:rPr>
+          <w:noProof/>
+          <w:lang w:eastAsia="pt-BR"/>
+        </w:rPr>
+        <w:lastRenderedPageBreak/>
+        <w:drawing>
+          <wp:inline distT="0" distB="0" distL="0" distR="0">
+            <wp:extent cx="2137553" cy="3174521"/>
+            <wp:effectExtent l="19050" t="0" r="0" b="0"/>
+            <wp:docPr id="29" name="Imagem 15" descr="C:\Users\Joao\Desktop\Estudos\Unicarioca 2017.2\TCC\Tela Consulta de Serviço.jpg"/>
+            <wp:cNvGraphicFramePr>
+              <a:graphicFrameLocks xmlns:a="http://schemas.openxmlformats.org/drawingml/2006/main" noChangeAspect="1"/>
+            </wp:cNvGraphicFramePr>
+            <a:graphic xmlns:a="http://schemas.openxmlformats.org/drawingml/2006/main">
+              <a:graphicData uri="http://schemas.openxmlformats.org/drawingml/2006/picture">
+                <pic:pic xmlns:pic="http://schemas.openxmlformats.org/drawingml/2006/picture">
+                  <pic:nvPicPr>
+                    <pic:cNvPr id="0" name="Picture 15" descr="C:\Users\Joao\Desktop\Estudos\Unicarioca 2017.2\TCC\Tela Consulta de Serviço.jpg"/>
+                    <pic:cNvPicPr>
+                      <a:picLocks noChangeAspect="1" noChangeArrowheads="1"/>
+                    </pic:cNvPicPr>
+                  </pic:nvPicPr>
+                  <pic:blipFill>
+                    <a:blip r:embed="rId34" cstate="print"/>
+                    <a:srcRect/>
+                    <a:stretch>
+                      <a:fillRect/>
+                    </a:stretch>
+                  </pic:blipFill>
+                  <pic:spPr bwMode="auto">
+                    <a:xfrm>
+                      <a:off x="0" y="0"/>
+                      <a:ext cx="2139518" cy="3177439"/>
+                    </a:xfrm>
+                    <a:prstGeom prst="rect">
+                      <a:avLst/>
+                    </a:prstGeom>
+                    <a:noFill/>
+                    <a:ln w="9525">
+                      <a:noFill/>
+                      <a:miter lim="800000"/>
+                      <a:headEnd/>
+                      <a:tailEnd/>
+                    </a:ln>
+                  </pic:spPr>
+                </pic:pic>
+              </a:graphicData>
+            </a:graphic>
+          </wp:inline>
+        </w:drawing>
+      </w:r>
+    </w:p>
+    <w:p>
+      <w:pPr>
+        <w:pStyle w:val="Legenda"/>
+        <w:jc w:val="center"/>
+        <w:rPr>
+          <w:b w:val="0"/>
+          <w:color w:val="auto"/>
+        </w:rPr>
+      </w:pPr>
+      <w:r>
+        <w:rPr>
+          <w:b w:val="0"/>
+          <w:color w:val="auto"/>
+        </w:rPr>
+        <w:t xml:space="preserve">Figura </w:t>
+      </w:r>
+      <w:r>
+        <w:rPr>
+          <w:b w:val="0"/>
+          <w:color w:val="auto"/>
+        </w:rPr>
+        <w:fldChar w:fldCharType="begin"/>
+      </w:r>
+      <w:r>
+        <w:rPr>
+          <w:b w:val="0"/>
+          <w:color w:val="auto"/>
+        </w:rPr>
+        <w:instrText xml:space="preserve"> SEQ Figura \* ARABIC </w:instrText>
+      </w:r>
+      <w:r>
+        <w:rPr>
+          <w:b w:val="0"/>
+          <w:color w:val="auto"/>
+        </w:rPr>
+        <w:fldChar w:fldCharType="separate"/>
+      </w:r>
+      <w:r>
+        <w:rPr>
+          <w:b w:val="0"/>
+          <w:noProof/>
+          <w:color w:val="auto"/>
+        </w:rPr>
+        <w:t>25</w:t>
+      </w:r>
+      <w:r>
+        <w:rPr>
+          <w:b w:val="0"/>
+          <w:color w:val="auto"/>
+        </w:rPr>
+        <w:fldChar w:fldCharType="end"/>
+      </w:r>
+      <w:r>
+        <w:rPr>
+          <w:b w:val="0"/>
+          <w:color w:val="auto"/>
+        </w:rPr>
+        <w:t xml:space="preserve"> Resultado da consulta Sonar de Serviços</w:t>
+      </w:r>
+    </w:p>
+    <w:p>
+      <w:pPr>
+        <w:jc w:val="center"/>
+      </w:pPr>
+    </w:p>
+    <w:p>
+      <w:pPr>
+        <w:pStyle w:val="Ttulo3"/>
+      </w:pPr>
+      <w:bookmarkStart w:id="71" w:name="_Toc498567740"/>
+      <w:r>
+        <w:t>Tela do Mapa</w:t>
+      </w:r>
+      <w:bookmarkEnd w:id="71"/>
+      <w:r>
+        <w:tab/>
+      </w:r>
+    </w:p>
+    <w:p>
+      <w:pPr>
+        <w:jc w:val="left"/>
+      </w:pPr>
+      <w:r>
+        <w:tab/>
+        <w:t>U</w:t>
+      </w:r>
+      <w:r>
+        <w:t>ma extensão da tela de res</w:t>
+      </w:r>
+      <w:r>
+        <w:t>ultados</w:t>
+      </w:r>
+      <w:r>
+        <w:t>. Apresenta a localização do prestador de serviços</w:t>
+      </w:r>
+      <w:r>
+        <w:t>. Per</w:t>
+      </w:r>
+      <w:r>
+        <w:t>mit</w:t>
+      </w:r>
+      <w:r>
+        <w:t>e</w:t>
+      </w:r>
+      <w:r>
+        <w:t xml:space="preserve"> </w:t>
+      </w:r>
+      <w:r>
+        <w:t>visualizar o</w:t>
+      </w:r>
+      <w:r>
+        <w:t xml:space="preserve"> </w:t>
+      </w:r>
+      <w:r>
+        <w:t>endereço</w:t>
+      </w:r>
+      <w:r>
+        <w:t xml:space="preserve"> </w:t>
+      </w:r>
+      <w:r>
+        <w:t xml:space="preserve">que </w:t>
+      </w:r>
+      <w:r>
+        <w:t>esta mais próximo.</w:t>
+      </w:r>
+      <w:r>
+        <w:t xml:space="preserve"> Exibida na figura 26.</w:t>
+      </w:r>
+    </w:p>
+    <w:p>
+      <w:pPr>
+        <w:keepNext/>
+        <w:jc w:val="center"/>
+      </w:pPr>
+      <w:r>
+        <w:rPr>
+          <w:noProof/>
+          <w:lang w:eastAsia="pt-BR"/>
+        </w:rPr>
+        <w:drawing>
+          <wp:inline distT="0" distB="0" distL="0" distR="0">
+            <wp:extent cx="2137554" cy="3088257"/>
+            <wp:effectExtent l="19050" t="0" r="0" b="0"/>
+            <wp:docPr id="31" name="Imagem 14" descr="C:\Users\Joao\Desktop\Estudos\Unicarioca 2017.2\TCC\Tela Resultado de Busca.jpg"/>
+            <wp:cNvGraphicFramePr>
+              <a:graphicFrameLocks xmlns:a="http://schemas.openxmlformats.org/drawingml/2006/main" noChangeAspect="1"/>
+            </wp:cNvGraphicFramePr>
+            <a:graphic xmlns:a="http://schemas.openxmlformats.org/drawingml/2006/main">
+              <a:graphicData uri="http://schemas.openxmlformats.org/drawingml/2006/picture">
+                <pic:pic xmlns:pic="http://schemas.openxmlformats.org/drawingml/2006/picture">
+                  <pic:nvPicPr>
+                    <pic:cNvPr id="0" name="Picture 14" descr="C:\Users\Joao\Desktop\Estudos\Unicarioca 2017.2\TCC\Tela Resultado de Busca.jpg"/>
+                    <pic:cNvPicPr>
+                      <a:picLocks noChangeAspect="1" noChangeArrowheads="1"/>
+                    </pic:cNvPicPr>
+                  </pic:nvPicPr>
+                  <pic:blipFill>
+                    <a:blip r:embed="rId35" cstate="print"/>
+                    <a:srcRect/>
+                    <a:stretch>
+                      <a:fillRect/>
+                    </a:stretch>
+                  </pic:blipFill>
+                  <pic:spPr bwMode="auto">
+                    <a:xfrm>
+                      <a:off x="0" y="0"/>
+                      <a:ext cx="2138541" cy="3089683"/>
+                    </a:xfrm>
+                    <a:prstGeom prst="rect">
+                      <a:avLst/>
+                    </a:prstGeom>
+                    <a:noFill/>
+                    <a:ln w="9525">
+                      <a:noFill/>
+                      <a:miter lim="800000"/>
+                      <a:headEnd/>
+                      <a:tailEnd/>
+                    </a:ln>
+                  </pic:spPr>
+                </pic:pic>
+              </a:graphicData>
+            </a:graphic>
+          </wp:inline>
+        </w:drawing>
+      </w:r>
+    </w:p>
+    <w:p>
+      <w:pPr>
+        <w:pStyle w:val="Legenda"/>
+        <w:jc w:val="center"/>
+        <w:rPr>
+          <w:b w:val="0"/>
+          <w:color w:val="auto"/>
+        </w:rPr>
+      </w:pPr>
+      <w:r>
+        <w:rPr>
+          <w:b w:val="0"/>
+          <w:color w:val="auto"/>
+        </w:rPr>
+        <w:t xml:space="preserve">Figura </w:t>
+      </w:r>
+      <w:r>
+        <w:rPr>
+          <w:b w:val="0"/>
+          <w:color w:val="auto"/>
+        </w:rPr>
+        <w:fldChar w:fldCharType="begin"/>
+      </w:r>
+      <w:r>
+        <w:rPr>
+          <w:b w:val="0"/>
+          <w:color w:val="auto"/>
+        </w:rPr>
+        <w:instrText xml:space="preserve"> SEQ Figura \* ARABIC </w:instrText>
+      </w:r>
+      <w:r>
+        <w:rPr>
+          <w:b w:val="0"/>
+          <w:color w:val="auto"/>
+        </w:rPr>
+        <w:fldChar w:fldCharType="separate"/>
+      </w:r>
+      <w:r>
+        <w:rPr>
+          <w:b w:val="0"/>
+          <w:noProof/>
+          <w:color w:val="auto"/>
+        </w:rPr>
+        <w:t>26</w:t>
+      </w:r>
+      <w:r>
+        <w:rPr>
+          <w:b w:val="0"/>
+          <w:color w:val="auto"/>
+        </w:rPr>
+        <w:fldChar w:fldCharType="end"/>
+      </w:r>
+      <w:r>
+        <w:rPr>
+          <w:b w:val="0"/>
+          <w:color w:val="auto"/>
+        </w:rPr>
+        <w:t xml:space="preserve"> Tela de mapa Sonar de Serviços</w:t>
+      </w:r>
+    </w:p>
+    <w:p>
+      <w:pPr>
+        <w:jc w:val="left"/>
+      </w:pPr>
+    </w:p>
+    <w:p>
+      <w:pPr>
+        <w:pStyle w:val="Ttulo1"/>
+      </w:pPr>
+      <w:bookmarkStart w:id="72" w:name="_Toc498567741"/>
+      <w:r>
+        <w:t>CONCLUSÃO</w:t>
+      </w:r>
+      <w:bookmarkEnd w:id="72"/>
+    </w:p>
+    <w:p>
+      <w:pPr>
+        <w:rPr>
+          <w:lang w:eastAsia="pt-BR"/>
+        </w:rPr>
+      </w:pPr>
+      <w:r>
+        <w:rPr>
+          <w:lang w:eastAsia="pt-BR"/>
+        </w:rPr>
+        <w:tab/>
+      </w:r>
+      <w:r>
+        <w:t>A computação em nuvem torna o desenvolvimento de soluções de software bem mais fácil, disponibilizando toda uma infraestrutura e plataformas que poupam o investimento inicial do projeto</w:t>
+      </w:r>
+      <w:r>
+        <w:t>. A plataforma</w:t>
+      </w:r>
+      <w:r>
+        <w:t xml:space="preserve"> </w:t>
+      </w:r>
+      <w:r>
+        <w:rPr>
+          <w:i/>
+        </w:rPr>
+        <w:t>Microsoft Azure</w:t>
+      </w:r>
+      <w:r>
+        <w:rPr>
+          <w:i/>
+        </w:rPr>
+        <w:t xml:space="preserve"> </w:t>
+      </w:r>
+      <w:r>
+        <w:t>possui</w:t>
+      </w:r>
+      <w:r>
+        <w:t xml:space="preserve"> uma interface intuitiva</w:t>
+      </w:r>
+      <w:r>
+        <w:t xml:space="preserve"> que</w:t>
+      </w:r>
+      <w:r>
+        <w:t xml:space="preserve"> facilita </w:t>
+      </w:r>
+      <w:r>
+        <w:t>a criação de aplicações</w:t>
+      </w:r>
+      <w:r>
+        <w:t xml:space="preserve"> menos complexas</w:t>
+      </w:r>
+      <w:r>
+        <w:t>, até ambientes completos, por meio de seu serviço de máquinas virtuais.</w:t>
+      </w:r>
+    </w:p>
+    <w:p>
+      <w:pPr>
+        <w:ind w:firstLine="432"/>
+      </w:pPr>
+      <w:r>
+        <w:tab/>
         <w:t xml:space="preserve">A integração entre a </w:t>
       </w:r>
       <w:r>
@@ -13200,7 +15233,7 @@
         <w:t xml:space="preserve">, poupando o desenvolvedor do trabalho de dominar diferentes plataformas, de mudar de plataforma e de implantar a solução manualmente na nuvem. A interface de desenvolvimento se encarrega de todo o trabalho de implantação do software no ambiente de nuvem, </w:t>
       </w:r>
       <w:r>
-        <w:t>incluíndo</w:t>
+        <w:t>incluindo</w:t>
       </w:r>
       <w:r>
         <w:t xml:space="preserve"> suas configurações, sem a interação do usuário no processo.</w:t>
@@ -13240,9 +15273,6 @@
     <w:p>
       <w:pPr>
         <w:ind w:firstLine="709"/>
-        <w:rPr>
-          <w:lang w:eastAsia="pt-BR"/>
-        </w:rPr>
       </w:pPr>
       <w:r>
         <w:rPr>
@@ -13355,17 +15385,6 @@
         </w:rPr>
         <w:t>. Para o futuro do projeto, a geração de executáveis para as outras plataformas se faz possível, aumentando assim o nicho da aplicação.</w:t>
       </w:r>
-    </w:p>
-    <w:p>
-      <w:pPr>
-        <w:ind w:firstLine="432"/>
-      </w:pPr>
-    </w:p>
-    <w:p>
-      <w:pPr>
-        <w:spacing w:before="480" w:after="0"/>
-        <w:jc w:val="left"/>
-      </w:pPr>
       <w:r>
         <w:br w:type="page"/>
       </w:r>
@@ -13395,17 +15414,12 @@
         <w:p>
           <w:pPr>
             <w:pStyle w:val="Ttulo1"/>
-            <w:numPr>
-              <w:ilvl w:val="0"/>
-              <w:numId w:val="0"/>
-            </w:numPr>
-            <w:ind w:left="432"/>
           </w:pPr>
-          <w:bookmarkStart w:id="66" w:name="_Toc498457855"/>
+          <w:bookmarkStart w:id="73" w:name="_Toc498567742"/>
           <w:r>
             <w:t>Bibliografia</w:t>
           </w:r>
-          <w:bookmarkEnd w:id="66"/>
+          <w:bookmarkEnd w:id="73"/>
         </w:p>
         <w:sdt>
           <w:sdtPr>
@@ -13664,7 +15678,16 @@
                 <w:rPr>
                   <w:lang w:val="en-US"/>
                 </w:rPr>
-                <w:t>TechTudo. (05/12/2012). Android ou IOS? Entenda as diferenças entre os sistemas mobile. Acesso em 10 de Setembro de 2017, disponível em TechTudo: http://www.techtudo.com.br/artigos/noticia/2011/12/iphone-ou-android-entenda-diferenca-entre-os-sistemas-mobile.html</w:t>
+                <w:t xml:space="preserve">TechTudo. (05/12/2012). Android ou IOS? Entenda as </w:t>
+              </w:r>
+              <w:r>
+                <w:t>diferenças</w:t>
+              </w:r>
+              <w:r>
+                <w:rPr>
+                  <w:lang w:val="en-US"/>
+                </w:rPr>
+                <w:t xml:space="preserve"> entre os sistemas mobile. Acesso em 10 de Setembro de 2017, disponível em TechTudo: http://www.techtudo.com.br/artigos/noticia/2011/12/iphone-ou-android-entenda-diferenca-entre-os-sistemas-mobile.html</w:t>
               </w:r>
             </w:p>
             <w:p>
@@ -13715,8 +15738,8 @@
       </w:sdtContent>
     </w:sdt>
     <w:sectPr>
-      <w:headerReference w:type="default" r:id="rId29"/>
-      <w:footerReference w:type="default" r:id="rId30"/>
+      <w:headerReference w:type="default" r:id="rId36"/>
+      <w:footerReference w:type="default" r:id="rId37"/>
       <w:pgSz w:w="11906" w:h="16838"/>
       <w:pgMar w:top="1701" w:right="1701" w:bottom="1134" w:left="1134" w:header="709" w:footer="709" w:gutter="0"/>
       <w:cols w:space="708"/>
@@ -13772,7 +15795,7 @@
             <w:rPr>
               <w:noProof/>
             </w:rPr>
-            <w:t>4</w:t>
+            <w:t>37</w:t>
           </w:r>
         </w:fldSimple>
       </w:p>
@@ -14998,6 +17021,7 @@
   <w:style w:type="character" w:default="1" w:styleId="Fontepargpadro">
     <w:name w:val="Default Paragraph Font"/>
     <w:uiPriority w:val="1"/>
+    <w:semiHidden/>
     <w:unhideWhenUsed/>
   </w:style>
   <w:style w:type="table" w:default="1" w:styleId="Tabelanormal">
@@ -15891,7 +17915,7 @@
 </file>
 
 <file path=customXml/itemProps1.xml><?xml version="1.0" encoding="utf-8"?>
-<ds:datastoreItem xmlns:ds="http://schemas.openxmlformats.org/officeDocument/2006/customXml" ds:itemID="{6CF78390-FD20-4045-82F0-1DD2EAAFEB96}">
+<ds:datastoreItem xmlns:ds="http://schemas.openxmlformats.org/officeDocument/2006/customXml" ds:itemID="{0D1BE14D-A5AF-487D-B95C-BA270680EF92}">
   <ds:schemaRefs>
     <ds:schemaRef ds:uri="http://schemas.openxmlformats.org/officeDocument/2006/bibliography"/>
   </ds:schemaRefs>

</xml_diff>